<commit_message>
update user doc with new instructions now that ASR Register New API form doesn't exist
</commit_message>
<xml_diff>
--- a/.vuepress/public/DataHub_UserSetUpDoc.docx
+++ b/.vuepress/public/DataHub_UserSetUpDoc.docx
@@ -1,6 +1,6 @@
 
 <file path=word/document.xml><?xml version="1.0" encoding="utf-8"?>
-<w:document xmlns:wpc="http://schemas.microsoft.com/office/word/2010/wordprocessingCanvas" xmlns:cx="http://schemas.microsoft.com/office/drawing/2014/chartex" xmlns:cx1="http://schemas.microsoft.com/office/drawing/2015/9/8/chartex" xmlns:mc="http://schemas.openxmlformats.org/markup-compatibility/2006" xmlns:o="urn:schemas-microsoft-com:office:office" xmlns:r="http://schemas.openxmlformats.org/officeDocument/2006/relationships" xmlns:m="http://schemas.openxmlformats.org/officeDocument/2006/math" xmlns:v="urn:schemas-microsoft-com:vml" xmlns:wp14="http://schemas.microsoft.com/office/word/2010/wordprocessingDrawing" xmlns:wp="http://schemas.openxmlformats.org/drawingml/2006/wordprocessingDrawing" xmlns:w10="urn:schemas-microsoft-com:office:word" xmlns:w="http://schemas.openxmlformats.org/wordprocessingml/2006/main" xmlns:w14="http://schemas.microsoft.com/office/word/2010/wordml" xmlns:w15="http://schemas.microsoft.com/office/word/2012/wordml" xmlns:w16se="http://schemas.microsoft.com/office/word/2015/wordml/symex" xmlns:wpg="http://schemas.microsoft.com/office/word/2010/wordprocessingGroup" xmlns:wpi="http://schemas.microsoft.com/office/word/2010/wordprocessingInk" xmlns:wne="http://schemas.microsoft.com/office/word/2006/wordml" xmlns:wps="http://schemas.microsoft.com/office/word/2010/wordprocessingShape" mc:Ignorable="w14 w15 w16se wp14">
+<w:document xmlns:wpc="http://schemas.microsoft.com/office/word/2010/wordprocessingCanvas" xmlns:cx="http://schemas.microsoft.com/office/drawing/2014/chartex" xmlns:cx1="http://schemas.microsoft.com/office/drawing/2015/9/8/chartex" xmlns:cx2="http://schemas.microsoft.com/office/drawing/2015/10/21/chartex" xmlns:cx3="http://schemas.microsoft.com/office/drawing/2016/5/9/chartex" xmlns:cx4="http://schemas.microsoft.com/office/drawing/2016/5/10/chartex" xmlns:cx5="http://schemas.microsoft.com/office/drawing/2016/5/11/chartex" xmlns:cx6="http://schemas.microsoft.com/office/drawing/2016/5/12/chartex" xmlns:cx7="http://schemas.microsoft.com/office/drawing/2016/5/13/chartex" xmlns:cx8="http://schemas.microsoft.com/office/drawing/2016/5/14/chartex" xmlns:mc="http://schemas.openxmlformats.org/markup-compatibility/2006" xmlns:aink="http://schemas.microsoft.com/office/drawing/2016/ink" xmlns:am3d="http://schemas.microsoft.com/office/drawing/2017/model3d" xmlns:o="urn:schemas-microsoft-com:office:office" xmlns:r="http://schemas.openxmlformats.org/officeDocument/2006/relationships" xmlns:m="http://schemas.openxmlformats.org/officeDocument/2006/math" xmlns:v="urn:schemas-microsoft-com:vml" xmlns:wp14="http://schemas.microsoft.com/office/word/2010/wordprocessingDrawing" xmlns:wp="http://schemas.openxmlformats.org/drawingml/2006/wordprocessingDrawing" xmlns:w10="urn:schemas-microsoft-com:office:word" xmlns:w="http://schemas.openxmlformats.org/wordprocessingml/2006/main" xmlns:w14="http://schemas.microsoft.com/office/word/2010/wordml" xmlns:w15="http://schemas.microsoft.com/office/word/2012/wordml" xmlns:w16cex="http://schemas.microsoft.com/office/word/2018/wordml/cex" xmlns:w16cid="http://schemas.microsoft.com/office/word/2016/wordml/cid" xmlns:w16="http://schemas.microsoft.com/office/word/2018/wordml" xmlns:w16se="http://schemas.microsoft.com/office/word/2015/wordml/symex" xmlns:wpg="http://schemas.microsoft.com/office/word/2010/wordprocessingGroup" xmlns:wpi="http://schemas.microsoft.com/office/word/2010/wordprocessingInk" xmlns:wne="http://schemas.microsoft.com/office/word/2006/wordml" xmlns:wps="http://schemas.microsoft.com/office/word/2010/wordprocessingShape" mc:Ignorable="w14 w15 w16se w16cid w16 w16cex wp14">
   <w:body>
     <w:p>
       <w:pPr>
@@ -1993,13 +1993,7 @@
         <w:rPr>
           <w:rFonts w:cs="Arial"/>
         </w:rPr>
-        <w:t xml:space="preserve"> </w:t>
-      </w:r>
-      <w:r>
-        <w:rPr>
-          <w:rFonts w:cs="Arial"/>
-        </w:rPr>
-        <w:t>A c</w:t>
+        <w:t xml:space="preserve"> A c</w:t>
       </w:r>
       <w:r>
         <w:rPr>
@@ -2017,13 +2011,7 @@
         <w:rPr>
           <w:rFonts w:cs="Arial"/>
         </w:rPr>
-        <w:t xml:space="preserve"> </w:t>
-      </w:r>
-      <w:r>
-        <w:rPr>
-          <w:rFonts w:cs="Arial"/>
-        </w:rPr>
-        <w:t>run which queries</w:t>
+        <w:t xml:space="preserve"> run which queries</w:t>
       </w:r>
       <w:r>
         <w:rPr>
@@ -3143,13 +3131,7 @@
         <w:rPr>
           <w:rFonts w:cs="Arial"/>
         </w:rPr>
-        <w:t>query</w:t>
-      </w:r>
-      <w:r>
-        <w:rPr>
-          <w:rFonts w:cs="Arial"/>
-        </w:rPr>
-        <w:t xml:space="preserve"> </w:t>
+        <w:t xml:space="preserve">query </w:t>
       </w:r>
       <w:r>
         <w:rPr>
@@ -3311,13 +3293,7 @@
         <w:rPr>
           <w:rFonts w:cs="Arial"/>
         </w:rPr>
-        <w:t>query</w:t>
-      </w:r>
-      <w:r>
-        <w:rPr>
-          <w:rFonts w:cs="Arial"/>
-        </w:rPr>
-        <w:t xml:space="preserve"> </w:t>
+        <w:t xml:space="preserve">query </w:t>
       </w:r>
       <w:r>
         <w:rPr>
@@ -3725,19 +3701,16 @@
         <w:t>Test the return response.</w:t>
       </w:r>
     </w:p>
-    <w:p>
-      <w:bookmarkStart w:id="6" w:name="_GoBack"/>
+    <w:p/>
+    <w:p>
+      <w:pPr>
+        <w:pStyle w:val="Heading3"/>
+      </w:pPr>
+      <w:bookmarkStart w:id="6" w:name="_Toc18914104"/>
+      <w:r>
+        <w:t>Guidelines for Database Review</w:t>
+      </w:r>
       <w:bookmarkEnd w:id="6"/>
-    </w:p>
-    <w:p>
-      <w:pPr>
-        <w:pStyle w:val="Heading3"/>
-      </w:pPr>
-      <w:bookmarkStart w:id="7" w:name="_Toc18914104"/>
-      <w:r>
-        <w:t>Guidelines for Database Review</w:t>
-      </w:r>
-      <w:bookmarkEnd w:id="7"/>
     </w:p>
     <w:p/>
     <w:p>
@@ -4707,8 +4680,8 @@
       <w:pPr>
         <w:pStyle w:val="Heading3"/>
       </w:pPr>
-      <w:bookmarkStart w:id="8" w:name="_Toc18490831"/>
-      <w:bookmarkStart w:id="9" w:name="_Toc18914105"/>
+      <w:bookmarkStart w:id="7" w:name="_Toc18490831"/>
+      <w:bookmarkStart w:id="8" w:name="_Toc18914105"/>
       <w:r>
         <w:t>Guidelines for C</w:t>
       </w:r>
@@ -4718,8 +4691,8 @@
       <w:r>
         <w:t>Queries</w:t>
       </w:r>
+      <w:bookmarkEnd w:id="7"/>
       <w:bookmarkEnd w:id="8"/>
-      <w:bookmarkEnd w:id="9"/>
     </w:p>
     <w:p>
       <w:pPr>
@@ -4896,21 +4869,21 @@
       <w:pPr>
         <w:ind w:left="720"/>
       </w:pPr>
-      <w:bookmarkStart w:id="10" w:name="_Toc18490832"/>
+      <w:bookmarkStart w:id="9" w:name="_Toc18490832"/>
     </w:p>
     <w:p>
       <w:pPr>
         <w:pStyle w:val="Heading3"/>
       </w:pPr>
-      <w:bookmarkStart w:id="11" w:name="_Toc18914106"/>
+      <w:bookmarkStart w:id="10" w:name="_Toc18914106"/>
       <w:r>
         <w:t>Guidelines for an Apigee/</w:t>
       </w:r>
       <w:r>
         <w:t>DataHub Request Format</w:t>
       </w:r>
+      <w:bookmarkEnd w:id="9"/>
       <w:bookmarkEnd w:id="10"/>
-      <w:bookmarkEnd w:id="11"/>
     </w:p>
     <w:p>
       <w:pPr>
@@ -4924,11 +4897,11 @@
       <w:pPr>
         <w:pStyle w:val="Heading4"/>
       </w:pPr>
-      <w:bookmarkStart w:id="12" w:name="_Toc18490843"/>
+      <w:bookmarkStart w:id="11" w:name="_Toc18490843"/>
       <w:r>
         <w:t>Prerequisites</w:t>
       </w:r>
-      <w:bookmarkEnd w:id="12"/>
+      <w:bookmarkEnd w:id="11"/>
     </w:p>
     <w:p>
       <w:pPr>
@@ -5122,7 +5095,7 @@
       <w:pPr>
         <w:pStyle w:val="Heading4"/>
       </w:pPr>
-      <w:bookmarkStart w:id="13" w:name="_Toc18490844"/>
+      <w:bookmarkStart w:id="12" w:name="_Toc18490844"/>
       <w:r>
         <w:t>DataHub Requests</w:t>
       </w:r>
@@ -5134,7 +5107,7 @@
       <w:r>
         <w:t>eam</w:t>
       </w:r>
-      <w:bookmarkEnd w:id="13"/>
+      <w:bookmarkEnd w:id="12"/>
       <w:r>
         <w:t>:</w:t>
       </w:r>
@@ -5681,7 +5654,7 @@
           <w:b/>
         </w:rPr>
       </w:pPr>
-      <w:bookmarkStart w:id="14" w:name="_Toc18490845"/>
+      <w:bookmarkStart w:id="13" w:name="_Toc18490845"/>
     </w:p>
     <w:p>
       <w:pPr>
@@ -5693,7 +5666,7 @@
       <w:r>
         <w:t>Customer Proxy Starter Agreement</w:t>
       </w:r>
-      <w:bookmarkEnd w:id="14"/>
+      <w:bookmarkEnd w:id="13"/>
     </w:p>
     <w:p>
       <w:pPr>
@@ -5878,12 +5851,12 @@
       <w:pPr>
         <w:pStyle w:val="Heading4"/>
       </w:pPr>
-      <w:bookmarkStart w:id="15" w:name="_Toc18490846"/>
+      <w:bookmarkStart w:id="14" w:name="_Toc18490846"/>
       <w:r>
         <w:lastRenderedPageBreak/>
         <w:t>Customer Proxy Creation</w:t>
       </w:r>
-      <w:bookmarkEnd w:id="15"/>
+      <w:bookmarkEnd w:id="14"/>
     </w:p>
     <w:p>
       <w:pPr>
@@ -6029,17 +6002,61 @@
           <w:rFonts w:ascii="Calibri" w:eastAsia="Times New Roman" w:hAnsi="Calibri" w:cs="Times New Roman"/>
         </w:rPr>
       </w:pPr>
+      <w:hyperlink r:id="rId23" w:history="1">
+        <w:r>
+          <w:rPr>
+            <w:rStyle w:val="Hyperlink"/>
+            <w:rFonts w:ascii="Calibri" w:eastAsia="Times New Roman" w:hAnsi="Calibri" w:cs="Times New Roman"/>
+          </w:rPr>
+          <w:t>Submit F</w:t>
+        </w:r>
+        <w:r>
+          <w:rPr>
+            <w:rStyle w:val="Hyperlink"/>
+            <w:rFonts w:ascii="Calibri" w:eastAsia="Times New Roman" w:hAnsi="Calibri" w:cs="Times New Roman"/>
+          </w:rPr>
+          <w:t>o</w:t>
+        </w:r>
+        <w:r>
+          <w:rPr>
+            <w:rStyle w:val="Hyperlink"/>
+            <w:rFonts w:ascii="Calibri" w:eastAsia="Times New Roman" w:hAnsi="Calibri" w:cs="Times New Roman"/>
+          </w:rPr>
+          <w:t>rm</w:t>
+        </w:r>
+        <w:r>
+          <w:rPr>
+            <w:rStyle w:val="Hyperlink"/>
+            <w:rFonts w:ascii="Calibri" w:eastAsia="Times New Roman" w:hAnsi="Calibri" w:cs="Times New Roman"/>
+          </w:rPr>
+          <w:t xml:space="preserve"> on the API Service Registry</w:t>
+        </w:r>
+        <w:r>
+          <w:rPr>
+            <w:rStyle w:val="Hyperlink"/>
+            <w:rFonts w:ascii="Calibri" w:eastAsia="Times New Roman" w:hAnsi="Calibri" w:cs="Times New Roman"/>
+          </w:rPr>
+          <w:t xml:space="preserve">: </w:t>
+        </w:r>
+        <w:r>
+          <w:rPr>
+            <w:rStyle w:val="Hyperlink"/>
+            <w:rFonts w:ascii="Calibri" w:eastAsia="Times New Roman" w:hAnsi="Calibri" w:cs="Times New Roman"/>
+          </w:rPr>
+          <w:t>Requests for I&amp;A Team</w:t>
+        </w:r>
+      </w:hyperlink>
       <w:r>
         <w:rPr>
           <w:rFonts w:ascii="Calibri" w:eastAsia="Times New Roman" w:hAnsi="Calibri" w:cs="Times New Roman"/>
         </w:rPr>
-        <w:t xml:space="preserve">Submit Form: Register New API </w:t>
+        <w:t xml:space="preserve"> </w:t>
       </w:r>
       <w:r>
         <w:rPr>
           <w:rFonts w:ascii="Calibri" w:eastAsia="Times New Roman" w:hAnsi="Calibri" w:cs="Times New Roman"/>
         </w:rPr>
-        <w:t xml:space="preserve"> (</w:t>
+        <w:t xml:space="preserve">to get access to edit and deploy your proxy/products. </w:t>
       </w:r>
       <w:r>
         <w:rPr>
@@ -6052,6 +6069,80 @@
           <w:rFonts w:ascii="Calibri" w:eastAsia="Times New Roman" w:hAnsi="Calibri" w:cs="Times New Roman"/>
         </w:rPr>
         <w:t>)</w:t>
+      </w:r>
+      <w:r>
+        <w:rPr>
+          <w:rFonts w:ascii="Calibri" w:eastAsia="Times New Roman" w:hAnsi="Calibri" w:cs="Times New Roman"/>
+        </w:rPr>
+        <w:t xml:space="preserve">. Example request: </w:t>
+      </w:r>
+    </w:p>
+    <w:p>
+      <w:pPr>
+        <w:spacing w:after="0" w:line="240" w:lineRule="auto"/>
+        <w:ind w:left="360"/>
+        <w:rPr>
+          <w:rFonts w:ascii="Calibri" w:eastAsia="Times New Roman" w:hAnsi="Calibri" w:cs="Times New Roman"/>
+          <w:color w:val="5B9BD5" w:themeColor="accent1"/>
+        </w:rPr>
+      </w:pPr>
+      <w:r>
+        <w:rPr>
+          <w:rFonts w:ascii="Calibri" w:eastAsia="Times New Roman" w:hAnsi="Calibri" w:cs="Times New Roman"/>
+          <w:color w:val="5B9BD5" w:themeColor="accent1"/>
+        </w:rPr>
+        <w:t xml:space="preserve">I have created a new API proxy and products and would like access to edit/deploy added to the [your team name] team in Apigee. </w:t>
+      </w:r>
+    </w:p>
+    <w:p>
+      <w:pPr>
+        <w:spacing w:after="0" w:line="240" w:lineRule="auto"/>
+        <w:ind w:left="360"/>
+        <w:rPr>
+          <w:rFonts w:ascii="Calibri" w:eastAsia="Times New Roman" w:hAnsi="Calibri" w:cs="Times New Roman"/>
+          <w:color w:val="5B9BD5" w:themeColor="accent1"/>
+        </w:rPr>
+      </w:pPr>
+      <w:r>
+        <w:rPr>
+          <w:rFonts w:ascii="Calibri" w:eastAsia="Times New Roman" w:hAnsi="Calibri" w:cs="Times New Roman"/>
+          <w:color w:val="5B9BD5" w:themeColor="accent1"/>
+        </w:rPr>
+        <w:t>Proxy name: [your proxy name]</w:t>
+      </w:r>
+    </w:p>
+    <w:p>
+      <w:pPr>
+        <w:spacing w:after="0" w:line="240" w:lineRule="auto"/>
+        <w:ind w:left="360"/>
+        <w:rPr>
+          <w:rFonts w:ascii="Calibri" w:eastAsia="Times New Roman" w:hAnsi="Calibri" w:cs="Times New Roman"/>
+          <w:color w:val="5B9BD5" w:themeColor="accent1"/>
+        </w:rPr>
+      </w:pPr>
+      <w:r>
+        <w:rPr>
+          <w:rFonts w:ascii="Calibri" w:eastAsia="Times New Roman" w:hAnsi="Calibri" w:cs="Times New Roman"/>
+          <w:color w:val="5B9BD5" w:themeColor="accent1"/>
+        </w:rPr>
+        <w:t>Product names: [your product names]</w:t>
+      </w:r>
+    </w:p>
+    <w:p>
+      <w:pPr>
+        <w:spacing w:after="0" w:line="240" w:lineRule="auto"/>
+        <w:ind w:left="360"/>
+        <w:rPr>
+          <w:rFonts w:ascii="Calibri" w:eastAsia="Times New Roman" w:hAnsi="Calibri" w:cs="Times New Roman"/>
+          <w:color w:val="5B9BD5" w:themeColor="accent1"/>
+        </w:rPr>
+      </w:pPr>
+      <w:r>
+        <w:rPr>
+          <w:rFonts w:ascii="Calibri" w:eastAsia="Times New Roman" w:hAnsi="Calibri" w:cs="Times New Roman"/>
+          <w:color w:val="5B9BD5" w:themeColor="accent1"/>
+        </w:rPr>
+        <w:t xml:space="preserve">Please also grant access to the products above to our team testing app for testing.  </w:t>
       </w:r>
     </w:p>
     <w:p>
@@ -6072,13 +6163,27 @@
         </w:rPr>
         <w:t xml:space="preserve">If you need help with Apigee basics in this section (creating a proxy/products or using your apikey), </w:t>
       </w:r>
-      <w:hyperlink r:id="rId23" w:history="1">
+      <w:hyperlink r:id="rId24" w:history="1">
         <w:r>
           <w:rPr>
             <w:rStyle w:val="Hyperlink"/>
             <w:rFonts w:ascii="Calibri" w:eastAsia="Times New Roman" w:hAnsi="Calibri" w:cs="Times New Roman"/>
           </w:rPr>
-          <w:t>contact the DMA Integration Team</w:t>
+          <w:t>contact the DMA Integration Te</w:t>
+        </w:r>
+        <w:r>
+          <w:rPr>
+            <w:rStyle w:val="Hyperlink"/>
+            <w:rFonts w:ascii="Calibri" w:eastAsia="Times New Roman" w:hAnsi="Calibri" w:cs="Times New Roman"/>
+          </w:rPr>
+          <w:t>a</w:t>
+        </w:r>
+        <w:r>
+          <w:rPr>
+            <w:rStyle w:val="Hyperlink"/>
+            <w:rFonts w:ascii="Calibri" w:eastAsia="Times New Roman" w:hAnsi="Calibri" w:cs="Times New Roman"/>
+          </w:rPr>
+          <w:t>m</w:t>
         </w:r>
       </w:hyperlink>
     </w:p>
@@ -6174,7 +6279,7 @@
                     <pic:cNvPicPr/>
                   </pic:nvPicPr>
                   <pic:blipFill>
-                    <a:blip r:embed="rId24">
+                    <a:blip r:embed="rId25">
                       <a:extLst>
                         <a:ext uri="{28A0092B-C50C-407E-A947-70E740481C1C}">
                           <a14:useLocalDpi xmlns:a14="http://schemas.microsoft.com/office/drawing/2010/main" val="0"/>
@@ -6213,6 +6318,7 @@
         <w:rPr>
           <w:noProof/>
         </w:rPr>
+        <w:lastRenderedPageBreak/>
         <w:drawing>
           <wp:inline distT="0" distB="0" distL="0" distR="0" wp14:anchorId="1CC44538" wp14:editId="30A034A9">
             <wp:extent cx="4299947" cy="545763"/>
@@ -6229,7 +6335,7 @@
                     <pic:cNvPicPr/>
                   </pic:nvPicPr>
                   <pic:blipFill>
-                    <a:blip r:embed="rId25">
+                    <a:blip r:embed="rId26">
                       <a:extLst>
                         <a:ext uri="{28A0092B-C50C-407E-A947-70E740481C1C}">
                           <a14:useLocalDpi xmlns:a14="http://schemas.microsoft.com/office/drawing/2010/main" val="0"/>
@@ -6407,7 +6513,7 @@
                     <pic:cNvPicPr/>
                   </pic:nvPicPr>
                   <pic:blipFill>
-                    <a:blip r:embed="rId26">
+                    <a:blip r:embed="rId27">
                       <a:extLst>
                         <a:ext uri="{28A0092B-C50C-407E-A947-70E740481C1C}">
                           <a14:useLocalDpi xmlns:a14="http://schemas.microsoft.com/office/drawing/2010/main" val="0"/>
@@ -6463,7 +6569,7 @@
                     <pic:cNvPicPr/>
                   </pic:nvPicPr>
                   <pic:blipFill>
-                    <a:blip r:embed="rId27">
+                    <a:blip r:embed="rId28">
                       <a:extLst>
                         <a:ext uri="{28A0092B-C50C-407E-A947-70E740481C1C}">
                           <a14:useLocalDpi xmlns:a14="http://schemas.microsoft.com/office/drawing/2010/main" val="0"/>
@@ -6611,7 +6717,7 @@
                     <pic:cNvPicPr/>
                   </pic:nvPicPr>
                   <pic:blipFill>
-                    <a:blip r:embed="rId28">
+                    <a:blip r:embed="rId29">
                       <a:extLst>
                         <a:ext uri="{28A0092B-C50C-407E-A947-70E740481C1C}">
                           <a14:useLocalDpi xmlns:a14="http://schemas.microsoft.com/office/drawing/2010/main" val="0"/>
@@ -6720,7 +6826,7 @@
                     <pic:cNvPicPr/>
                   </pic:nvPicPr>
                   <pic:blipFill>
-                    <a:blip r:embed="rId29">
+                    <a:blip r:embed="rId30">
                       <a:extLst>
                         <a:ext uri="{28A0092B-C50C-407E-A947-70E740481C1C}">
                           <a14:useLocalDpi xmlns:a14="http://schemas.microsoft.com/office/drawing/2010/main" val="0"/>
@@ -6800,7 +6906,7 @@
                     <pic:cNvPicPr/>
                   </pic:nvPicPr>
                   <pic:blipFill>
-                    <a:blip r:embed="rId30" cstate="print">
+                    <a:blip r:embed="rId31" cstate="print">
                       <a:extLst>
                         <a:ext uri="{28A0092B-C50C-407E-A947-70E740481C1C}">
                           <a14:useLocalDpi xmlns:a14="http://schemas.microsoft.com/office/drawing/2010/main" val="0"/>
@@ -6885,33 +6991,33 @@
       <w:pPr>
         <w:pStyle w:val="Heading3"/>
       </w:pPr>
-      <w:bookmarkStart w:id="16" w:name="_Toc18490833"/>
-      <w:bookmarkStart w:id="17" w:name="_Toc18914107"/>
+      <w:bookmarkStart w:id="15" w:name="_Toc18490833"/>
+      <w:bookmarkStart w:id="16" w:name="_Toc18914107"/>
       <w:r>
         <w:t xml:space="preserve">DataHub Response </w:t>
       </w:r>
+      <w:bookmarkEnd w:id="15"/>
+      <w:r>
+        <w:t>Success and Error Samples</w:t>
+      </w:r>
       <w:bookmarkEnd w:id="16"/>
-      <w:r>
-        <w:t>Success and Error Samples</w:t>
+    </w:p>
+    <w:p>
+      <w:pPr>
+        <w:rPr>
+          <w:b/>
+        </w:rPr>
+      </w:pPr>
+    </w:p>
+    <w:p>
+      <w:pPr>
+        <w:pStyle w:val="Heading4"/>
+      </w:pPr>
+      <w:bookmarkStart w:id="17" w:name="_Toc18490834"/>
+      <w:r>
+        <w:t>Success</w:t>
       </w:r>
       <w:bookmarkEnd w:id="17"/>
-    </w:p>
-    <w:p>
-      <w:pPr>
-        <w:rPr>
-          <w:b/>
-        </w:rPr>
-      </w:pPr>
-    </w:p>
-    <w:p>
-      <w:pPr>
-        <w:pStyle w:val="Heading4"/>
-      </w:pPr>
-      <w:bookmarkStart w:id="18" w:name="_Toc18490834"/>
-      <w:r>
-        <w:t>Success</w:t>
-      </w:r>
-      <w:bookmarkEnd w:id="18"/>
       <w:r>
         <w:t xml:space="preserve"> </w:t>
       </w:r>
@@ -7657,11 +7763,11 @@
       <w:pPr>
         <w:pStyle w:val="Heading4"/>
       </w:pPr>
-      <w:bookmarkStart w:id="19" w:name="_Toc18490835"/>
+      <w:bookmarkStart w:id="18" w:name="_Toc18490835"/>
       <w:r>
         <w:t>Error</w:t>
       </w:r>
-      <w:bookmarkEnd w:id="19"/>
+      <w:bookmarkEnd w:id="18"/>
     </w:p>
     <w:p>
       <w:pPr>
@@ -8019,32 +8125,32 @@
       <w:pPr>
         <w:pStyle w:val="Heading3"/>
       </w:pPr>
-      <w:bookmarkStart w:id="20" w:name="_Toc18490838"/>
-      <w:bookmarkStart w:id="21" w:name="_Toc18914108"/>
+      <w:bookmarkStart w:id="19" w:name="_Toc18490838"/>
+      <w:bookmarkStart w:id="20" w:name="_Toc18914108"/>
       <w:r>
         <w:t>Li</w:t>
       </w:r>
       <w:r>
         <w:t>mits: Best Practices and Policies</w:t>
       </w:r>
+      <w:bookmarkEnd w:id="19"/>
       <w:bookmarkEnd w:id="20"/>
+    </w:p>
+    <w:p>
+      <w:r>
+        <w:t>DataHub payload and timeout limits are hard limits within which we have to work. DataHub best practices and policies for working within these are below.</w:t>
+      </w:r>
+    </w:p>
+    <w:p/>
+    <w:p>
+      <w:pPr>
+        <w:pStyle w:val="Heading4"/>
+      </w:pPr>
+      <w:bookmarkStart w:id="21" w:name="_Toc18490839"/>
+      <w:r>
+        <w:t>Large Queries</w:t>
+      </w:r>
       <w:bookmarkEnd w:id="21"/>
-    </w:p>
-    <w:p>
-      <w:r>
-        <w:t>DataHub payload and timeout limits are hard limits within which we have to work. DataHub best practices and policies for working within these are below.</w:t>
-      </w:r>
-    </w:p>
-    <w:p/>
-    <w:p>
-      <w:pPr>
-        <w:pStyle w:val="Heading4"/>
-      </w:pPr>
-      <w:bookmarkStart w:id="22" w:name="_Toc18490839"/>
-      <w:r>
-        <w:t>Large Queries</w:t>
-      </w:r>
-      <w:bookmarkEnd w:id="22"/>
     </w:p>
     <w:p>
       <w:r>
@@ -8546,11 +8652,11 @@
       <w:pPr>
         <w:pStyle w:val="Heading4"/>
       </w:pPr>
-      <w:bookmarkStart w:id="23" w:name="_Toc18490841"/>
+      <w:bookmarkStart w:id="22" w:name="_Toc18490841"/>
       <w:r>
         <w:t>504 Gateway Timeout</w:t>
       </w:r>
-      <w:bookmarkEnd w:id="23"/>
+      <w:bookmarkEnd w:id="22"/>
     </w:p>
     <w:p>
       <w:pPr>
@@ -8619,7 +8725,7 @@
       </w:pPr>
     </w:p>
     <w:sectPr>
-      <w:footerReference w:type="default" r:id="rId31"/>
+      <w:footerReference w:type="default" r:id="rId32"/>
       <w:pgSz w:w="12240" w:h="15840"/>
       <w:pgMar w:top="1440" w:right="1152" w:bottom="1440" w:left="1152" w:header="576" w:footer="720" w:gutter="0"/>
       <w:cols w:space="720"/>
@@ -8629,17 +8735,8 @@
 </w:document>
 </file>
 
-<file path=word/commentsIds.xml><?xml version="1.0" encoding="utf-8"?>
-<w16cid:commentsIds xmlns:wpc="http://schemas.microsoft.com/office/word/2010/wordprocessingCanvas" xmlns:cx="http://schemas.microsoft.com/office/drawing/2014/chartex" xmlns:cx1="http://schemas.microsoft.com/office/drawing/2015/9/8/chartex" xmlns:cx2="http://schemas.microsoft.com/office/drawing/2015/10/21/chartex" xmlns:cx3="http://schemas.microsoft.com/office/drawing/2016/5/9/chartex" xmlns:cx4="http://schemas.microsoft.com/office/drawing/2016/5/10/chartex" xmlns:cx5="http://schemas.microsoft.com/office/drawing/2016/5/11/chartex" xmlns:cx6="http://schemas.microsoft.com/office/drawing/2016/5/12/chartex" xmlns:cx7="http://schemas.microsoft.com/office/drawing/2016/5/13/chartex" xmlns:cx8="http://schemas.microsoft.com/office/drawing/2016/5/14/chartex" xmlns:mc="http://schemas.openxmlformats.org/markup-compatibility/2006" xmlns:aink="http://schemas.microsoft.com/office/drawing/2016/ink" xmlns:am3d="http://schemas.microsoft.com/office/drawing/2017/model3d" xmlns:o="urn:schemas-microsoft-com:office:office" xmlns:r="http://schemas.openxmlformats.org/officeDocument/2006/relationships" xmlns:m="http://schemas.openxmlformats.org/officeDocument/2006/math" xmlns:v="urn:schemas-microsoft-com:vml" xmlns:wp14="http://schemas.microsoft.com/office/word/2010/wordprocessingDrawing" xmlns:wp="http://schemas.openxmlformats.org/drawingml/2006/wordprocessingDrawing" xmlns:w10="urn:schemas-microsoft-com:office:word" xmlns:w="http://schemas.openxmlformats.org/wordprocessingml/2006/main" xmlns:w14="http://schemas.microsoft.com/office/word/2010/wordml" xmlns:w15="http://schemas.microsoft.com/office/word/2012/wordml" xmlns:w16cid="http://schemas.microsoft.com/office/word/2016/wordml/cid" xmlns:w16se="http://schemas.microsoft.com/office/word/2015/wordml/symex" xmlns:wpg="http://schemas.microsoft.com/office/word/2010/wordprocessingGroup" xmlns:wpi="http://schemas.microsoft.com/office/word/2010/wordprocessingInk" xmlns:wne="http://schemas.microsoft.com/office/word/2006/wordml" xmlns:wps="http://schemas.microsoft.com/office/word/2010/wordprocessingShape" mc:Ignorable="w14 w15 w16se w16cid wp14">
-  <w16cid:commentId w16cid:paraId="38BD6E7A" w16cid:durableId="2121FAFD"/>
-  <w16cid:commentId w16cid:paraId="1CFA9D8B" w16cid:durableId="21222526"/>
-  <w16cid:commentId w16cid:paraId="43634E56" w16cid:durableId="2122298C"/>
-  <w16cid:commentId w16cid:paraId="06300EF5" w16cid:durableId="212229B9"/>
-</w16cid:commentsIds>
-</file>
-
 <file path=word/endnotes.xml><?xml version="1.0" encoding="utf-8"?>
-<w:endnotes xmlns:wpc="http://schemas.microsoft.com/office/word/2010/wordprocessingCanvas" xmlns:cx="http://schemas.microsoft.com/office/drawing/2014/chartex" xmlns:cx1="http://schemas.microsoft.com/office/drawing/2015/9/8/chartex" xmlns:mc="http://schemas.openxmlformats.org/markup-compatibility/2006" xmlns:o="urn:schemas-microsoft-com:office:office" xmlns:r="http://schemas.openxmlformats.org/officeDocument/2006/relationships" xmlns:m="http://schemas.openxmlformats.org/officeDocument/2006/math" xmlns:v="urn:schemas-microsoft-com:vml" xmlns:wp14="http://schemas.microsoft.com/office/word/2010/wordprocessingDrawing" xmlns:wp="http://schemas.openxmlformats.org/drawingml/2006/wordprocessingDrawing" xmlns:w10="urn:schemas-microsoft-com:office:word" xmlns:w="http://schemas.openxmlformats.org/wordprocessingml/2006/main" xmlns:w14="http://schemas.microsoft.com/office/word/2010/wordml" xmlns:w15="http://schemas.microsoft.com/office/word/2012/wordml" xmlns:w16se="http://schemas.microsoft.com/office/word/2015/wordml/symex" xmlns:wpg="http://schemas.microsoft.com/office/word/2010/wordprocessingGroup" xmlns:wpi="http://schemas.microsoft.com/office/word/2010/wordprocessingInk" xmlns:wne="http://schemas.microsoft.com/office/word/2006/wordml" xmlns:wps="http://schemas.microsoft.com/office/word/2010/wordprocessingShape" mc:Ignorable="w14 w15 w16se wp14">
+<w:endnotes xmlns:wpc="http://schemas.microsoft.com/office/word/2010/wordprocessingCanvas" xmlns:cx="http://schemas.microsoft.com/office/drawing/2014/chartex" xmlns:cx1="http://schemas.microsoft.com/office/drawing/2015/9/8/chartex" xmlns:cx2="http://schemas.microsoft.com/office/drawing/2015/10/21/chartex" xmlns:cx3="http://schemas.microsoft.com/office/drawing/2016/5/9/chartex" xmlns:cx4="http://schemas.microsoft.com/office/drawing/2016/5/10/chartex" xmlns:cx5="http://schemas.microsoft.com/office/drawing/2016/5/11/chartex" xmlns:cx6="http://schemas.microsoft.com/office/drawing/2016/5/12/chartex" xmlns:cx7="http://schemas.microsoft.com/office/drawing/2016/5/13/chartex" xmlns:cx8="http://schemas.microsoft.com/office/drawing/2016/5/14/chartex" xmlns:mc="http://schemas.openxmlformats.org/markup-compatibility/2006" xmlns:aink="http://schemas.microsoft.com/office/drawing/2016/ink" xmlns:am3d="http://schemas.microsoft.com/office/drawing/2017/model3d" xmlns:o="urn:schemas-microsoft-com:office:office" xmlns:r="http://schemas.openxmlformats.org/officeDocument/2006/relationships" xmlns:m="http://schemas.openxmlformats.org/officeDocument/2006/math" xmlns:v="urn:schemas-microsoft-com:vml" xmlns:wp14="http://schemas.microsoft.com/office/word/2010/wordprocessingDrawing" xmlns:wp="http://schemas.openxmlformats.org/drawingml/2006/wordprocessingDrawing" xmlns:w10="urn:schemas-microsoft-com:office:word" xmlns:w="http://schemas.openxmlformats.org/wordprocessingml/2006/main" xmlns:w14="http://schemas.microsoft.com/office/word/2010/wordml" xmlns:w15="http://schemas.microsoft.com/office/word/2012/wordml" xmlns:w16cex="http://schemas.microsoft.com/office/word/2018/wordml/cex" xmlns:w16cid="http://schemas.microsoft.com/office/word/2016/wordml/cid" xmlns:w16="http://schemas.microsoft.com/office/word/2018/wordml" xmlns:w16se="http://schemas.microsoft.com/office/word/2015/wordml/symex" xmlns:wpg="http://schemas.microsoft.com/office/word/2010/wordprocessingGroup" xmlns:wpi="http://schemas.microsoft.com/office/word/2010/wordprocessingInk" xmlns:wne="http://schemas.microsoft.com/office/word/2006/wordml" xmlns:wps="http://schemas.microsoft.com/office/word/2010/wordprocessingShape" mc:Ignorable="w14 w15 w16se w16cid w16 w16cex wp14">
   <w:endnote w:type="separator" w:id="-1">
     <w:p>
       <w:pPr>
@@ -8664,7 +8761,7 @@
 </file>
 
 <file path=word/footer1.xml><?xml version="1.0" encoding="utf-8"?>
-<w:ftr xmlns:wpc="http://schemas.microsoft.com/office/word/2010/wordprocessingCanvas" xmlns:cx="http://schemas.microsoft.com/office/drawing/2014/chartex" xmlns:cx1="http://schemas.microsoft.com/office/drawing/2015/9/8/chartex" xmlns:mc="http://schemas.openxmlformats.org/markup-compatibility/2006" xmlns:o="urn:schemas-microsoft-com:office:office" xmlns:r="http://schemas.openxmlformats.org/officeDocument/2006/relationships" xmlns:m="http://schemas.openxmlformats.org/officeDocument/2006/math" xmlns:v="urn:schemas-microsoft-com:vml" xmlns:wp14="http://schemas.microsoft.com/office/word/2010/wordprocessingDrawing" xmlns:wp="http://schemas.openxmlformats.org/drawingml/2006/wordprocessingDrawing" xmlns:w10="urn:schemas-microsoft-com:office:word" xmlns:w="http://schemas.openxmlformats.org/wordprocessingml/2006/main" xmlns:w14="http://schemas.microsoft.com/office/word/2010/wordml" xmlns:w15="http://schemas.microsoft.com/office/word/2012/wordml" xmlns:w16se="http://schemas.microsoft.com/office/word/2015/wordml/symex" xmlns:wpg="http://schemas.microsoft.com/office/word/2010/wordprocessingGroup" xmlns:wpi="http://schemas.microsoft.com/office/word/2010/wordprocessingInk" xmlns:wne="http://schemas.microsoft.com/office/word/2006/wordml" xmlns:wps="http://schemas.microsoft.com/office/word/2010/wordprocessingShape" mc:Ignorable="w14 w15 w16se wp14">
+<w:ftr xmlns:wpc="http://schemas.microsoft.com/office/word/2010/wordprocessingCanvas" xmlns:cx="http://schemas.microsoft.com/office/drawing/2014/chartex" xmlns:cx1="http://schemas.microsoft.com/office/drawing/2015/9/8/chartex" xmlns:cx2="http://schemas.microsoft.com/office/drawing/2015/10/21/chartex" xmlns:cx3="http://schemas.microsoft.com/office/drawing/2016/5/9/chartex" xmlns:cx4="http://schemas.microsoft.com/office/drawing/2016/5/10/chartex" xmlns:cx5="http://schemas.microsoft.com/office/drawing/2016/5/11/chartex" xmlns:cx6="http://schemas.microsoft.com/office/drawing/2016/5/12/chartex" xmlns:cx7="http://schemas.microsoft.com/office/drawing/2016/5/13/chartex" xmlns:cx8="http://schemas.microsoft.com/office/drawing/2016/5/14/chartex" xmlns:mc="http://schemas.openxmlformats.org/markup-compatibility/2006" xmlns:aink="http://schemas.microsoft.com/office/drawing/2016/ink" xmlns:am3d="http://schemas.microsoft.com/office/drawing/2017/model3d" xmlns:o="urn:schemas-microsoft-com:office:office" xmlns:r="http://schemas.openxmlformats.org/officeDocument/2006/relationships" xmlns:m="http://schemas.openxmlformats.org/officeDocument/2006/math" xmlns:v="urn:schemas-microsoft-com:vml" xmlns:wp14="http://schemas.microsoft.com/office/word/2010/wordprocessingDrawing" xmlns:wp="http://schemas.openxmlformats.org/drawingml/2006/wordprocessingDrawing" xmlns:w10="urn:schemas-microsoft-com:office:word" xmlns:w="http://schemas.openxmlformats.org/wordprocessingml/2006/main" xmlns:w14="http://schemas.microsoft.com/office/word/2010/wordml" xmlns:w15="http://schemas.microsoft.com/office/word/2012/wordml" xmlns:w16cex="http://schemas.microsoft.com/office/word/2018/wordml/cex" xmlns:w16cid="http://schemas.microsoft.com/office/word/2016/wordml/cid" xmlns:w16="http://schemas.microsoft.com/office/word/2018/wordml" xmlns:w16se="http://schemas.microsoft.com/office/word/2015/wordml/symex" xmlns:wpg="http://schemas.microsoft.com/office/word/2010/wordprocessingGroup" xmlns:wpi="http://schemas.microsoft.com/office/word/2010/wordprocessingInk" xmlns:wne="http://schemas.microsoft.com/office/word/2006/wordml" xmlns:wps="http://schemas.microsoft.com/office/word/2010/wordprocessingShape" mc:Ignorable="w14 w15 w16se w16cid w16 w16cex wp14">
   <w:p>
     <w:pPr>
       <w:pStyle w:val="Footer"/>
@@ -8677,7 +8774,7 @@
 </file>
 
 <file path=word/footer2.xml><?xml version="1.0" encoding="utf-8"?>
-<w:ftr xmlns:wpc="http://schemas.microsoft.com/office/word/2010/wordprocessingCanvas" xmlns:cx="http://schemas.microsoft.com/office/drawing/2014/chartex" xmlns:cx1="http://schemas.microsoft.com/office/drawing/2015/9/8/chartex" xmlns:mc="http://schemas.openxmlformats.org/markup-compatibility/2006" xmlns:o="urn:schemas-microsoft-com:office:office" xmlns:r="http://schemas.openxmlformats.org/officeDocument/2006/relationships" xmlns:m="http://schemas.openxmlformats.org/officeDocument/2006/math" xmlns:v="urn:schemas-microsoft-com:vml" xmlns:wp14="http://schemas.microsoft.com/office/word/2010/wordprocessingDrawing" xmlns:wp="http://schemas.openxmlformats.org/drawingml/2006/wordprocessingDrawing" xmlns:w10="urn:schemas-microsoft-com:office:word" xmlns:w="http://schemas.openxmlformats.org/wordprocessingml/2006/main" xmlns:w14="http://schemas.microsoft.com/office/word/2010/wordml" xmlns:w15="http://schemas.microsoft.com/office/word/2012/wordml" xmlns:w16se="http://schemas.microsoft.com/office/word/2015/wordml/symex" xmlns:wpg="http://schemas.microsoft.com/office/word/2010/wordprocessingGroup" xmlns:wpi="http://schemas.microsoft.com/office/word/2010/wordprocessingInk" xmlns:wne="http://schemas.microsoft.com/office/word/2006/wordml" xmlns:wps="http://schemas.microsoft.com/office/word/2010/wordprocessingShape" mc:Ignorable="w14 w15 w16se wp14">
+<w:ftr xmlns:wpc="http://schemas.microsoft.com/office/word/2010/wordprocessingCanvas" xmlns:cx="http://schemas.microsoft.com/office/drawing/2014/chartex" xmlns:cx1="http://schemas.microsoft.com/office/drawing/2015/9/8/chartex" xmlns:cx2="http://schemas.microsoft.com/office/drawing/2015/10/21/chartex" xmlns:cx3="http://schemas.microsoft.com/office/drawing/2016/5/9/chartex" xmlns:cx4="http://schemas.microsoft.com/office/drawing/2016/5/10/chartex" xmlns:cx5="http://schemas.microsoft.com/office/drawing/2016/5/11/chartex" xmlns:cx6="http://schemas.microsoft.com/office/drawing/2016/5/12/chartex" xmlns:cx7="http://schemas.microsoft.com/office/drawing/2016/5/13/chartex" xmlns:cx8="http://schemas.microsoft.com/office/drawing/2016/5/14/chartex" xmlns:mc="http://schemas.openxmlformats.org/markup-compatibility/2006" xmlns:aink="http://schemas.microsoft.com/office/drawing/2016/ink" xmlns:am3d="http://schemas.microsoft.com/office/drawing/2017/model3d" xmlns:o="urn:schemas-microsoft-com:office:office" xmlns:r="http://schemas.openxmlformats.org/officeDocument/2006/relationships" xmlns:m="http://schemas.openxmlformats.org/officeDocument/2006/math" xmlns:v="urn:schemas-microsoft-com:vml" xmlns:wp14="http://schemas.microsoft.com/office/word/2010/wordprocessingDrawing" xmlns:wp="http://schemas.openxmlformats.org/drawingml/2006/wordprocessingDrawing" xmlns:w10="urn:schemas-microsoft-com:office:word" xmlns:w="http://schemas.openxmlformats.org/wordprocessingml/2006/main" xmlns:w14="http://schemas.microsoft.com/office/word/2010/wordml" xmlns:w15="http://schemas.microsoft.com/office/word/2012/wordml" xmlns:w16cex="http://schemas.microsoft.com/office/word/2018/wordml/cex" xmlns:w16cid="http://schemas.microsoft.com/office/word/2016/wordml/cid" xmlns:w16="http://schemas.microsoft.com/office/word/2018/wordml" xmlns:w16se="http://schemas.microsoft.com/office/word/2015/wordml/symex" xmlns:wpg="http://schemas.microsoft.com/office/word/2010/wordprocessingGroup" xmlns:wpi="http://schemas.microsoft.com/office/word/2010/wordprocessingInk" xmlns:wne="http://schemas.microsoft.com/office/word/2006/wordml" xmlns:wps="http://schemas.microsoft.com/office/word/2010/wordprocessingShape" mc:Ignorable="w14 w15 w16se w16cid w16 w16cex wp14">
   <w:p>
     <w:pPr>
       <w:pStyle w:val="Footer"/>
@@ -8862,7 +8959,7 @@
 </file>
 
 <file path=word/footer3.xml><?xml version="1.0" encoding="utf-8"?>
-<w:ftr xmlns:wpc="http://schemas.microsoft.com/office/word/2010/wordprocessingCanvas" xmlns:cx="http://schemas.microsoft.com/office/drawing/2014/chartex" xmlns:cx1="http://schemas.microsoft.com/office/drawing/2015/9/8/chartex" xmlns:mc="http://schemas.openxmlformats.org/markup-compatibility/2006" xmlns:o="urn:schemas-microsoft-com:office:office" xmlns:r="http://schemas.openxmlformats.org/officeDocument/2006/relationships" xmlns:m="http://schemas.openxmlformats.org/officeDocument/2006/math" xmlns:v="urn:schemas-microsoft-com:vml" xmlns:wp14="http://schemas.microsoft.com/office/word/2010/wordprocessingDrawing" xmlns:wp="http://schemas.openxmlformats.org/drawingml/2006/wordprocessingDrawing" xmlns:w10="urn:schemas-microsoft-com:office:word" xmlns:w="http://schemas.openxmlformats.org/wordprocessingml/2006/main" xmlns:w14="http://schemas.microsoft.com/office/word/2010/wordml" xmlns:w15="http://schemas.microsoft.com/office/word/2012/wordml" xmlns:w16se="http://schemas.microsoft.com/office/word/2015/wordml/symex" xmlns:wpg="http://schemas.microsoft.com/office/word/2010/wordprocessingGroup" xmlns:wpi="http://schemas.microsoft.com/office/word/2010/wordprocessingInk" xmlns:wne="http://schemas.microsoft.com/office/word/2006/wordml" xmlns:wps="http://schemas.microsoft.com/office/word/2010/wordprocessingShape" mc:Ignorable="w14 w15 w16se wp14">
+<w:ftr xmlns:wpc="http://schemas.microsoft.com/office/word/2010/wordprocessingCanvas" xmlns:cx="http://schemas.microsoft.com/office/drawing/2014/chartex" xmlns:cx1="http://schemas.microsoft.com/office/drawing/2015/9/8/chartex" xmlns:cx2="http://schemas.microsoft.com/office/drawing/2015/10/21/chartex" xmlns:cx3="http://schemas.microsoft.com/office/drawing/2016/5/9/chartex" xmlns:cx4="http://schemas.microsoft.com/office/drawing/2016/5/10/chartex" xmlns:cx5="http://schemas.microsoft.com/office/drawing/2016/5/11/chartex" xmlns:cx6="http://schemas.microsoft.com/office/drawing/2016/5/12/chartex" xmlns:cx7="http://schemas.microsoft.com/office/drawing/2016/5/13/chartex" xmlns:cx8="http://schemas.microsoft.com/office/drawing/2016/5/14/chartex" xmlns:mc="http://schemas.openxmlformats.org/markup-compatibility/2006" xmlns:aink="http://schemas.microsoft.com/office/drawing/2016/ink" xmlns:am3d="http://schemas.microsoft.com/office/drawing/2017/model3d" xmlns:o="urn:schemas-microsoft-com:office:office" xmlns:r="http://schemas.openxmlformats.org/officeDocument/2006/relationships" xmlns:m="http://schemas.openxmlformats.org/officeDocument/2006/math" xmlns:v="urn:schemas-microsoft-com:vml" xmlns:wp14="http://schemas.microsoft.com/office/word/2010/wordprocessingDrawing" xmlns:wp="http://schemas.openxmlformats.org/drawingml/2006/wordprocessingDrawing" xmlns:w10="urn:schemas-microsoft-com:office:word" xmlns:w="http://schemas.openxmlformats.org/wordprocessingml/2006/main" xmlns:w14="http://schemas.microsoft.com/office/word/2010/wordml" xmlns:w15="http://schemas.microsoft.com/office/word/2012/wordml" xmlns:w16cex="http://schemas.microsoft.com/office/word/2018/wordml/cex" xmlns:w16cid="http://schemas.microsoft.com/office/word/2016/wordml/cid" xmlns:w16="http://schemas.microsoft.com/office/word/2018/wordml" xmlns:w16se="http://schemas.microsoft.com/office/word/2015/wordml/symex" xmlns:wpg="http://schemas.microsoft.com/office/word/2010/wordprocessingGroup" xmlns:wpi="http://schemas.microsoft.com/office/word/2010/wordprocessingInk" xmlns:wne="http://schemas.microsoft.com/office/word/2006/wordml" xmlns:wps="http://schemas.microsoft.com/office/word/2010/wordprocessingShape" mc:Ignorable="w14 w15 w16se w16cid w16 w16cex wp14">
   <w:p>
     <w:pPr>
       <w:pStyle w:val="Footer"/>
@@ -8950,7 +9047,7 @@
 </file>
 
 <file path=word/footnotes.xml><?xml version="1.0" encoding="utf-8"?>
-<w:footnotes xmlns:wpc="http://schemas.microsoft.com/office/word/2010/wordprocessingCanvas" xmlns:cx="http://schemas.microsoft.com/office/drawing/2014/chartex" xmlns:cx1="http://schemas.microsoft.com/office/drawing/2015/9/8/chartex" xmlns:mc="http://schemas.openxmlformats.org/markup-compatibility/2006" xmlns:o="urn:schemas-microsoft-com:office:office" xmlns:r="http://schemas.openxmlformats.org/officeDocument/2006/relationships" xmlns:m="http://schemas.openxmlformats.org/officeDocument/2006/math" xmlns:v="urn:schemas-microsoft-com:vml" xmlns:wp14="http://schemas.microsoft.com/office/word/2010/wordprocessingDrawing" xmlns:wp="http://schemas.openxmlformats.org/drawingml/2006/wordprocessingDrawing" xmlns:w10="urn:schemas-microsoft-com:office:word" xmlns:w="http://schemas.openxmlformats.org/wordprocessingml/2006/main" xmlns:w14="http://schemas.microsoft.com/office/word/2010/wordml" xmlns:w15="http://schemas.microsoft.com/office/word/2012/wordml" xmlns:w16se="http://schemas.microsoft.com/office/word/2015/wordml/symex" xmlns:wpg="http://schemas.microsoft.com/office/word/2010/wordprocessingGroup" xmlns:wpi="http://schemas.microsoft.com/office/word/2010/wordprocessingInk" xmlns:wne="http://schemas.microsoft.com/office/word/2006/wordml" xmlns:wps="http://schemas.microsoft.com/office/word/2010/wordprocessingShape" mc:Ignorable="w14 w15 w16se wp14">
+<w:footnotes xmlns:wpc="http://schemas.microsoft.com/office/word/2010/wordprocessingCanvas" xmlns:cx="http://schemas.microsoft.com/office/drawing/2014/chartex" xmlns:cx1="http://schemas.microsoft.com/office/drawing/2015/9/8/chartex" xmlns:cx2="http://schemas.microsoft.com/office/drawing/2015/10/21/chartex" xmlns:cx3="http://schemas.microsoft.com/office/drawing/2016/5/9/chartex" xmlns:cx4="http://schemas.microsoft.com/office/drawing/2016/5/10/chartex" xmlns:cx5="http://schemas.microsoft.com/office/drawing/2016/5/11/chartex" xmlns:cx6="http://schemas.microsoft.com/office/drawing/2016/5/12/chartex" xmlns:cx7="http://schemas.microsoft.com/office/drawing/2016/5/13/chartex" xmlns:cx8="http://schemas.microsoft.com/office/drawing/2016/5/14/chartex" xmlns:mc="http://schemas.openxmlformats.org/markup-compatibility/2006" xmlns:aink="http://schemas.microsoft.com/office/drawing/2016/ink" xmlns:am3d="http://schemas.microsoft.com/office/drawing/2017/model3d" xmlns:o="urn:schemas-microsoft-com:office:office" xmlns:r="http://schemas.openxmlformats.org/officeDocument/2006/relationships" xmlns:m="http://schemas.openxmlformats.org/officeDocument/2006/math" xmlns:v="urn:schemas-microsoft-com:vml" xmlns:wp14="http://schemas.microsoft.com/office/word/2010/wordprocessingDrawing" xmlns:wp="http://schemas.openxmlformats.org/drawingml/2006/wordprocessingDrawing" xmlns:w10="urn:schemas-microsoft-com:office:word" xmlns:w="http://schemas.openxmlformats.org/wordprocessingml/2006/main" xmlns:w14="http://schemas.microsoft.com/office/word/2010/wordml" xmlns:w15="http://schemas.microsoft.com/office/word/2012/wordml" xmlns:w16cex="http://schemas.microsoft.com/office/word/2018/wordml/cex" xmlns:w16cid="http://schemas.microsoft.com/office/word/2016/wordml/cid" xmlns:w16="http://schemas.microsoft.com/office/word/2018/wordml" xmlns:w16se="http://schemas.microsoft.com/office/word/2015/wordml/symex" xmlns:wpg="http://schemas.microsoft.com/office/word/2010/wordprocessingGroup" xmlns:wpi="http://schemas.microsoft.com/office/word/2010/wordprocessingInk" xmlns:wne="http://schemas.microsoft.com/office/word/2006/wordml" xmlns:wps="http://schemas.microsoft.com/office/word/2010/wordprocessingShape" mc:Ignorable="w14 w15 w16se w16cid w16 w16cex wp14">
   <w:footnote w:type="separator" w:id="-1">
     <w:p>
       <w:pPr>
@@ -8975,7 +9072,7 @@
 </file>
 
 <file path=word/header1.xml><?xml version="1.0" encoding="utf-8"?>
-<w:hdr xmlns:wpc="http://schemas.microsoft.com/office/word/2010/wordprocessingCanvas" xmlns:cx="http://schemas.microsoft.com/office/drawing/2014/chartex" xmlns:cx1="http://schemas.microsoft.com/office/drawing/2015/9/8/chartex" xmlns:mc="http://schemas.openxmlformats.org/markup-compatibility/2006" xmlns:o="urn:schemas-microsoft-com:office:office" xmlns:r="http://schemas.openxmlformats.org/officeDocument/2006/relationships" xmlns:m="http://schemas.openxmlformats.org/officeDocument/2006/math" xmlns:v="urn:schemas-microsoft-com:vml" xmlns:wp14="http://schemas.microsoft.com/office/word/2010/wordprocessingDrawing" xmlns:wp="http://schemas.openxmlformats.org/drawingml/2006/wordprocessingDrawing" xmlns:w10="urn:schemas-microsoft-com:office:word" xmlns:w="http://schemas.openxmlformats.org/wordprocessingml/2006/main" xmlns:w14="http://schemas.microsoft.com/office/word/2010/wordml" xmlns:w15="http://schemas.microsoft.com/office/word/2012/wordml" xmlns:w16se="http://schemas.microsoft.com/office/word/2015/wordml/symex" xmlns:wpg="http://schemas.microsoft.com/office/word/2010/wordprocessingGroup" xmlns:wpi="http://schemas.microsoft.com/office/word/2010/wordprocessingInk" xmlns:wne="http://schemas.microsoft.com/office/word/2006/wordml" xmlns:wps="http://schemas.microsoft.com/office/word/2010/wordprocessingShape" mc:Ignorable="w14 w15 w16se wp14">
+<w:hdr xmlns:wpc="http://schemas.microsoft.com/office/word/2010/wordprocessingCanvas" xmlns:cx="http://schemas.microsoft.com/office/drawing/2014/chartex" xmlns:cx1="http://schemas.microsoft.com/office/drawing/2015/9/8/chartex" xmlns:cx2="http://schemas.microsoft.com/office/drawing/2015/10/21/chartex" xmlns:cx3="http://schemas.microsoft.com/office/drawing/2016/5/9/chartex" xmlns:cx4="http://schemas.microsoft.com/office/drawing/2016/5/10/chartex" xmlns:cx5="http://schemas.microsoft.com/office/drawing/2016/5/11/chartex" xmlns:cx6="http://schemas.microsoft.com/office/drawing/2016/5/12/chartex" xmlns:cx7="http://schemas.microsoft.com/office/drawing/2016/5/13/chartex" xmlns:cx8="http://schemas.microsoft.com/office/drawing/2016/5/14/chartex" xmlns:mc="http://schemas.openxmlformats.org/markup-compatibility/2006" xmlns:aink="http://schemas.microsoft.com/office/drawing/2016/ink" xmlns:am3d="http://schemas.microsoft.com/office/drawing/2017/model3d" xmlns:o="urn:schemas-microsoft-com:office:office" xmlns:r="http://schemas.openxmlformats.org/officeDocument/2006/relationships" xmlns:m="http://schemas.openxmlformats.org/officeDocument/2006/math" xmlns:v="urn:schemas-microsoft-com:vml" xmlns:wp14="http://schemas.microsoft.com/office/word/2010/wordprocessingDrawing" xmlns:wp="http://schemas.openxmlformats.org/drawingml/2006/wordprocessingDrawing" xmlns:w10="urn:schemas-microsoft-com:office:word" xmlns:w="http://schemas.openxmlformats.org/wordprocessingml/2006/main" xmlns:w14="http://schemas.microsoft.com/office/word/2010/wordml" xmlns:w15="http://schemas.microsoft.com/office/word/2012/wordml" xmlns:w16cex="http://schemas.microsoft.com/office/word/2018/wordml/cex" xmlns:w16cid="http://schemas.microsoft.com/office/word/2016/wordml/cid" xmlns:w16="http://schemas.microsoft.com/office/word/2018/wordml" xmlns:w16se="http://schemas.microsoft.com/office/word/2015/wordml/symex" xmlns:wpg="http://schemas.microsoft.com/office/word/2010/wordprocessingGroup" xmlns:wpi="http://schemas.microsoft.com/office/word/2010/wordprocessingInk" xmlns:wne="http://schemas.microsoft.com/office/word/2006/wordml" xmlns:wps="http://schemas.microsoft.com/office/word/2010/wordprocessingShape" mc:Ignorable="w14 w15 w16se w16cid w16 w16cex wp14">
   <w:p>
     <w:pPr>
       <w:pStyle w:val="Header"/>
@@ -9081,7 +9178,7 @@
 </file>
 
 <file path=word/numbering.xml><?xml version="1.0" encoding="utf-8"?>
-<w:numbering xmlns:wpc="http://schemas.microsoft.com/office/word/2010/wordprocessingCanvas" xmlns:cx="http://schemas.microsoft.com/office/drawing/2014/chartex" xmlns:cx1="http://schemas.microsoft.com/office/drawing/2015/9/8/chartex" xmlns:mc="http://schemas.openxmlformats.org/markup-compatibility/2006" xmlns:o="urn:schemas-microsoft-com:office:office" xmlns:r="http://schemas.openxmlformats.org/officeDocument/2006/relationships" xmlns:m="http://schemas.openxmlformats.org/officeDocument/2006/math" xmlns:v="urn:schemas-microsoft-com:vml" xmlns:wp14="http://schemas.microsoft.com/office/word/2010/wordprocessingDrawing" xmlns:wp="http://schemas.openxmlformats.org/drawingml/2006/wordprocessingDrawing" xmlns:w10="urn:schemas-microsoft-com:office:word" xmlns:w="http://schemas.openxmlformats.org/wordprocessingml/2006/main" xmlns:w14="http://schemas.microsoft.com/office/word/2010/wordml" xmlns:w15="http://schemas.microsoft.com/office/word/2012/wordml" xmlns:w16se="http://schemas.microsoft.com/office/word/2015/wordml/symex" xmlns:wpg="http://schemas.microsoft.com/office/word/2010/wordprocessingGroup" xmlns:wpi="http://schemas.microsoft.com/office/word/2010/wordprocessingInk" xmlns:wne="http://schemas.microsoft.com/office/word/2006/wordml" xmlns:wps="http://schemas.microsoft.com/office/word/2010/wordprocessingShape" mc:Ignorable="w14 w15 w16se wp14">
+<w:numbering xmlns:wpc="http://schemas.microsoft.com/office/word/2010/wordprocessingCanvas" xmlns:cx="http://schemas.microsoft.com/office/drawing/2014/chartex" xmlns:cx1="http://schemas.microsoft.com/office/drawing/2015/9/8/chartex" xmlns:cx2="http://schemas.microsoft.com/office/drawing/2015/10/21/chartex" xmlns:cx3="http://schemas.microsoft.com/office/drawing/2016/5/9/chartex" xmlns:cx4="http://schemas.microsoft.com/office/drawing/2016/5/10/chartex" xmlns:cx5="http://schemas.microsoft.com/office/drawing/2016/5/11/chartex" xmlns:cx6="http://schemas.microsoft.com/office/drawing/2016/5/12/chartex" xmlns:cx7="http://schemas.microsoft.com/office/drawing/2016/5/13/chartex" xmlns:cx8="http://schemas.microsoft.com/office/drawing/2016/5/14/chartex" xmlns:mc="http://schemas.openxmlformats.org/markup-compatibility/2006" xmlns:aink="http://schemas.microsoft.com/office/drawing/2016/ink" xmlns:am3d="http://schemas.microsoft.com/office/drawing/2017/model3d" xmlns:o="urn:schemas-microsoft-com:office:office" xmlns:r="http://schemas.openxmlformats.org/officeDocument/2006/relationships" xmlns:m="http://schemas.openxmlformats.org/officeDocument/2006/math" xmlns:v="urn:schemas-microsoft-com:vml" xmlns:wp14="http://schemas.microsoft.com/office/word/2010/wordprocessingDrawing" xmlns:wp="http://schemas.openxmlformats.org/drawingml/2006/wordprocessingDrawing" xmlns:w10="urn:schemas-microsoft-com:office:word" xmlns:w="http://schemas.openxmlformats.org/wordprocessingml/2006/main" xmlns:w14="http://schemas.microsoft.com/office/word/2010/wordml" xmlns:w15="http://schemas.microsoft.com/office/word/2012/wordml" xmlns:w16cex="http://schemas.microsoft.com/office/word/2018/wordml/cex" xmlns:w16cid="http://schemas.microsoft.com/office/word/2016/wordml/cid" xmlns:w16="http://schemas.microsoft.com/office/word/2018/wordml" xmlns:w16se="http://schemas.microsoft.com/office/word/2015/wordml/symex" xmlns:wpg="http://schemas.microsoft.com/office/word/2010/wordprocessingGroup" xmlns:wpi="http://schemas.microsoft.com/office/word/2010/wordprocessingInk" xmlns:wne="http://schemas.microsoft.com/office/word/2006/wordml" xmlns:wps="http://schemas.microsoft.com/office/word/2010/wordprocessingShape" mc:Ignorable="w14 w15 w16se w16cid w16 w16cex wp14">
   <w:abstractNum w:abstractNumId="0" w15:restartNumberingAfterBreak="0">
     <w:nsid w:val="05B354A5"/>
     <w:multiLevelType w:val="hybridMultilevel"/>
@@ -13966,7 +14063,7 @@
 </file>
 
 <file path=word/styles.xml><?xml version="1.0" encoding="utf-8"?>
-<w:styles xmlns:mc="http://schemas.openxmlformats.org/markup-compatibility/2006" xmlns:r="http://schemas.openxmlformats.org/officeDocument/2006/relationships" xmlns:w="http://schemas.openxmlformats.org/wordprocessingml/2006/main" xmlns:w14="http://schemas.microsoft.com/office/word/2010/wordml" xmlns:w15="http://schemas.microsoft.com/office/word/2012/wordml" xmlns:w16se="http://schemas.microsoft.com/office/word/2015/wordml/symex" mc:Ignorable="w14 w15 w16se">
+<w:styles xmlns:mc="http://schemas.openxmlformats.org/markup-compatibility/2006" xmlns:r="http://schemas.openxmlformats.org/officeDocument/2006/relationships" xmlns:w="http://schemas.openxmlformats.org/wordprocessingml/2006/main" xmlns:w14="http://schemas.microsoft.com/office/word/2010/wordml" xmlns:w15="http://schemas.microsoft.com/office/word/2012/wordml" xmlns:w16cex="http://schemas.microsoft.com/office/word/2018/wordml/cex" xmlns:w16cid="http://schemas.microsoft.com/office/word/2016/wordml/cid" xmlns:w16="http://schemas.microsoft.com/office/word/2018/wordml" xmlns:w16se="http://schemas.microsoft.com/office/word/2015/wordml/symex" mc:Ignorable="w14 w15 w16se w16cid w16 w16cex">
   <w:docDefaults>
     <w:rPrDefault>
       <w:rPr>
@@ -13982,7 +14079,7 @@
       </w:pPr>
     </w:pPrDefault>
   </w:docDefaults>
-  <w:latentStyles w:defLockedState="0" w:defUIPriority="99" w:defSemiHidden="0" w:defUnhideWhenUsed="0" w:defQFormat="0" w:count="371">
+  <w:latentStyles w:defLockedState="0" w:defUIPriority="99" w:defSemiHidden="0" w:defUnhideWhenUsed="0" w:defQFormat="0" w:count="376">
     <w:lsdException w:name="Normal" w:uiPriority="0" w:qFormat="1"/>
     <w:lsdException w:name="heading 1" w:uiPriority="9" w:qFormat="1"/>
     <w:lsdException w:name="heading 2" w:semiHidden="1" w:uiPriority="9" w:unhideWhenUsed="1" w:qFormat="1"/>
@@ -14088,7 +14185,6 @@
     <w:lsdException w:name="HTML Sample" w:semiHidden="1" w:unhideWhenUsed="1"/>
     <w:lsdException w:name="HTML Typewriter" w:semiHidden="1" w:unhideWhenUsed="1"/>
     <w:lsdException w:name="HTML Variable" w:semiHidden="1" w:unhideWhenUsed="1"/>
-    <w:lsdException w:name="Normal Table" w:semiHidden="1" w:unhideWhenUsed="1"/>
     <w:lsdException w:name="annotation subject" w:semiHidden="1" w:unhideWhenUsed="1"/>
     <w:lsdException w:name="No List" w:semiHidden="1" w:unhideWhenUsed="1"/>
     <w:lsdException w:name="Outline List 1" w:semiHidden="1" w:unhideWhenUsed="1"/>
@@ -14131,11 +14227,8 @@
     <w:lsdException w:name="Table Contemporary" w:semiHidden="1" w:unhideWhenUsed="1"/>
     <w:lsdException w:name="Table Elegant" w:semiHidden="1" w:unhideWhenUsed="1"/>
     <w:lsdException w:name="Table Professional" w:semiHidden="1" w:unhideWhenUsed="1"/>
-    <w:lsdException w:name="Table Subtle 1" w:semiHidden="1" w:unhideWhenUsed="1"/>
     <w:lsdException w:name="Table Subtle 2" w:semiHidden="1" w:unhideWhenUsed="1"/>
     <w:lsdException w:name="Table Web 1" w:semiHidden="1" w:unhideWhenUsed="1"/>
-    <w:lsdException w:name="Table Web 2" w:semiHidden="1" w:unhideWhenUsed="1"/>
-    <w:lsdException w:name="Table Web 3" w:semiHidden="1" w:unhideWhenUsed="1"/>
     <w:lsdException w:name="Balloon Text" w:semiHidden="1" w:unhideWhenUsed="1"/>
     <w:lsdException w:name="Table Grid" w:uiPriority="39"/>
     <w:lsdException w:name="Table Theme" w:semiHidden="1" w:unhideWhenUsed="1"/>
@@ -14354,6 +14447,11 @@
     <w:lsdException w:name="List Table 5 Dark Accent 6" w:uiPriority="50"/>
     <w:lsdException w:name="List Table 6 Colorful Accent 6" w:uiPriority="51"/>
     <w:lsdException w:name="List Table 7 Colorful Accent 6" w:uiPriority="52"/>
+    <w:lsdException w:name="Mention" w:semiHidden="1" w:unhideWhenUsed="1"/>
+    <w:lsdException w:name="Smart Hyperlink" w:semiHidden="1" w:unhideWhenUsed="1"/>
+    <w:lsdException w:name="Hashtag" w:semiHidden="1" w:unhideWhenUsed="1"/>
+    <w:lsdException w:name="Unresolved Mention" w:semiHidden="1" w:unhideWhenUsed="1"/>
+    <w:lsdException w:name="Smart Link" w:semiHidden="1" w:unhideWhenUsed="1"/>
   </w:latentStyles>
   <w:style w:type="paragraph" w:default="1" w:styleId="Normal">
     <w:name w:val="Normal"/>
@@ -15511,6 +15609,30 @@
       <w:i/>
       <w:iCs/>
       <w:color w:val="4E2A84"/>
+    </w:rPr>
+  </w:style>
+  <w:style w:type="character" w:styleId="FollowedHyperlink">
+    <w:name w:val="FollowedHyperlink"/>
+    <w:basedOn w:val="DefaultParagraphFont"/>
+    <w:uiPriority w:val="99"/>
+    <w:semiHidden/>
+    <w:unhideWhenUsed/>
+    <w:rsid w:val="00F903FC"/>
+    <w:rPr>
+      <w:color w:val="954F72" w:themeColor="followedHyperlink"/>
+      <w:u w:val="single"/>
+    </w:rPr>
+  </w:style>
+  <w:style w:type="character" w:styleId="UnresolvedMention">
+    <w:name w:val="Unresolved Mention"/>
+    <w:basedOn w:val="DefaultParagraphFont"/>
+    <w:uiPriority w:val="99"/>
+    <w:semiHidden/>
+    <w:unhideWhenUsed/>
+    <w:rsid w:val="00F903FC"/>
+    <w:rPr>
+      <w:color w:val="605E5C"/>
+      <w:shd w:val="clear" w:color="auto" w:fill="E1DFDD"/>
     </w:rPr>
   </w:style>
 </w:styles>
@@ -16676,13 +16798,6 @@
         </dgm:presLayoutVars>
       </dgm:prSet>
       <dgm:spPr/>
-      <dgm:t>
-        <a:bodyPr/>
-        <a:lstStyle/>
-        <a:p>
-          <a:endParaRPr lang="en-US"/>
-        </a:p>
-      </dgm:t>
     </dgm:pt>
     <dgm:pt modelId="{C03A5F1F-C033-4D6F-BFFD-11F636466E57}" type="pres">
       <dgm:prSet presAssocID="{2007456B-5419-48CC-BC3D-47177D5A06DA}" presName="composite" presStyleCnt="0"/>
@@ -16696,13 +16811,6 @@
         </dgm:presLayoutVars>
       </dgm:prSet>
       <dgm:spPr/>
-      <dgm:t>
-        <a:bodyPr/>
-        <a:lstStyle/>
-        <a:p>
-          <a:endParaRPr lang="en-US"/>
-        </a:p>
-      </dgm:t>
     </dgm:pt>
     <dgm:pt modelId="{A220D834-2210-4B5C-8277-70387A72861A}" type="pres">
       <dgm:prSet presAssocID="{2007456B-5419-48CC-BC3D-47177D5A06DA}" presName="descendantText" presStyleLbl="alignAcc1" presStyleIdx="0" presStyleCnt="4">
@@ -16711,13 +16819,6 @@
         </dgm:presLayoutVars>
       </dgm:prSet>
       <dgm:spPr/>
-      <dgm:t>
-        <a:bodyPr/>
-        <a:lstStyle/>
-        <a:p>
-          <a:endParaRPr lang="en-US"/>
-        </a:p>
-      </dgm:t>
     </dgm:pt>
     <dgm:pt modelId="{29AF9303-83C1-41D9-8C96-97F9CB95C6FC}" type="pres">
       <dgm:prSet presAssocID="{10774994-7541-44AB-8473-55759DFCA78D}" presName="sp" presStyleCnt="0"/>
@@ -16735,13 +16836,6 @@
         </dgm:presLayoutVars>
       </dgm:prSet>
       <dgm:spPr/>
-      <dgm:t>
-        <a:bodyPr/>
-        <a:lstStyle/>
-        <a:p>
-          <a:endParaRPr lang="en-US"/>
-        </a:p>
-      </dgm:t>
     </dgm:pt>
     <dgm:pt modelId="{BC26C665-7651-4B14-A59A-79195B8ACEFD}" type="pres">
       <dgm:prSet presAssocID="{C9E2AAC2-33E6-4EF8-A189-4DA6E3B3B9E4}" presName="descendantText" presStyleLbl="alignAcc1" presStyleIdx="1" presStyleCnt="4">
@@ -16750,13 +16844,6 @@
         </dgm:presLayoutVars>
       </dgm:prSet>
       <dgm:spPr/>
-      <dgm:t>
-        <a:bodyPr/>
-        <a:lstStyle/>
-        <a:p>
-          <a:endParaRPr lang="en-US"/>
-        </a:p>
-      </dgm:t>
     </dgm:pt>
     <dgm:pt modelId="{0A253DBF-9C0E-4D75-BB50-3ADC18BDA485}" type="pres">
       <dgm:prSet presAssocID="{D211DC4F-8211-4512-B309-E8CCCCCF43FE}" presName="sp" presStyleCnt="0"/>
@@ -16774,13 +16861,6 @@
         </dgm:presLayoutVars>
       </dgm:prSet>
       <dgm:spPr/>
-      <dgm:t>
-        <a:bodyPr/>
-        <a:lstStyle/>
-        <a:p>
-          <a:endParaRPr lang="en-US"/>
-        </a:p>
-      </dgm:t>
     </dgm:pt>
     <dgm:pt modelId="{9CD681A9-75BF-4B0E-ABD9-37F2F8485525}" type="pres">
       <dgm:prSet presAssocID="{16092CA0-D827-4A82-BE65-DE4D3AFDDB99}" presName="descendantText" presStyleLbl="alignAcc1" presStyleIdx="2" presStyleCnt="4">
@@ -16789,13 +16869,6 @@
         </dgm:presLayoutVars>
       </dgm:prSet>
       <dgm:spPr/>
-      <dgm:t>
-        <a:bodyPr/>
-        <a:lstStyle/>
-        <a:p>
-          <a:endParaRPr lang="en-US"/>
-        </a:p>
-      </dgm:t>
     </dgm:pt>
     <dgm:pt modelId="{B69BDC22-B14B-478F-8D02-F3CDB742D4A7}" type="pres">
       <dgm:prSet presAssocID="{6919BC0E-6597-43E0-B394-05048D5DE6FA}" presName="sp" presStyleCnt="0"/>
@@ -16813,13 +16886,6 @@
         </dgm:presLayoutVars>
       </dgm:prSet>
       <dgm:spPr/>
-      <dgm:t>
-        <a:bodyPr/>
-        <a:lstStyle/>
-        <a:p>
-          <a:endParaRPr lang="en-US"/>
-        </a:p>
-      </dgm:t>
     </dgm:pt>
     <dgm:pt modelId="{81B4C637-6589-4691-839A-3DF60B3C97D7}" type="pres">
       <dgm:prSet presAssocID="{E6CA9057-D223-49FA-9F10-06D36D0EA6C1}" presName="descendantText" presStyleLbl="alignAcc1" presStyleIdx="3" presStyleCnt="4">
@@ -16828,35 +16894,28 @@
         </dgm:presLayoutVars>
       </dgm:prSet>
       <dgm:spPr/>
-      <dgm:t>
-        <a:bodyPr/>
-        <a:lstStyle/>
-        <a:p>
-          <a:endParaRPr lang="en-US"/>
-        </a:p>
-      </dgm:t>
     </dgm:pt>
   </dgm:ptLst>
   <dgm:cxnLst>
-    <dgm:cxn modelId="{5DAE89F0-5DF4-419D-B9A2-DF4BFBD646B3}" type="presOf" srcId="{16092CA0-D827-4A82-BE65-DE4D3AFDDB99}" destId="{D9931DE8-F14E-44DF-985C-5F2719A9B7A7}" srcOrd="0" destOrd="0" presId="urn:microsoft.com/office/officeart/2005/8/layout/chevron2"/>
+    <dgm:cxn modelId="{C786AA20-EB79-4ED8-9848-C2E39C2E15DC}" type="presOf" srcId="{2007456B-5419-48CC-BC3D-47177D5A06DA}" destId="{B2721E88-F144-4F3E-BC9D-ADD3BE761E55}" srcOrd="0" destOrd="0" presId="urn:microsoft.com/office/officeart/2005/8/layout/chevron2"/>
+    <dgm:cxn modelId="{EC4F8022-43A8-451F-AF08-D177A97A6722}" srcId="{F24622A7-E1FD-45EC-865D-EF82D274AFF2}" destId="{2007456B-5419-48CC-BC3D-47177D5A06DA}" srcOrd="0" destOrd="0" parTransId="{43F2E7E6-133E-4D09-9168-3ABF1FF482BB}" sibTransId="{10774994-7541-44AB-8473-55759DFCA78D}"/>
+    <dgm:cxn modelId="{07C06F23-5DB4-423D-A243-77EDA53ABAD5}" type="presOf" srcId="{9904DB42-F3AE-419A-9999-438D5979CE43}" destId="{A220D834-2210-4B5C-8277-70387A72861A}" srcOrd="0" destOrd="0" presId="urn:microsoft.com/office/officeart/2005/8/layout/chevron2"/>
+    <dgm:cxn modelId="{917A7A2C-0B46-4BA5-AC7F-7DA84B6A3ECE}" srcId="{E6CA9057-D223-49FA-9F10-06D36D0EA6C1}" destId="{C5B7AFAA-D097-498E-8453-2CD6B36C184F}" srcOrd="0" destOrd="0" parTransId="{14CDE3D4-6ABE-4647-84AD-535A757DFC0A}" sibTransId="{F89B0D6B-7E5B-4751-BBD9-C4739895FA0F}"/>
     <dgm:cxn modelId="{DFD0EF3B-0CEA-464D-B5C7-6017BE4BAC3B}" srcId="{F24622A7-E1FD-45EC-865D-EF82D274AFF2}" destId="{16092CA0-D827-4A82-BE65-DE4D3AFDDB99}" srcOrd="2" destOrd="0" parTransId="{98430270-10E8-487D-87CF-AE0FF59FD2AD}" sibTransId="{6919BC0E-6597-43E0-B394-05048D5DE6FA}"/>
     <dgm:cxn modelId="{71272A3F-7BB4-4693-9791-4FCB489AEAB7}" type="presOf" srcId="{C9E2AAC2-33E6-4EF8-A189-4DA6E3B3B9E4}" destId="{A6D7EAFF-E8D0-44BC-94DA-DED7679D4625}" srcOrd="0" destOrd="0" presId="urn:microsoft.com/office/officeart/2005/8/layout/chevron2"/>
     <dgm:cxn modelId="{5B4CA84E-1D99-43EB-BB9F-EE080B9FDB3F}" srcId="{C9E2AAC2-33E6-4EF8-A189-4DA6E3B3B9E4}" destId="{0422E097-ED68-4DE1-B079-8DC72D67F05D}" srcOrd="0" destOrd="0" parTransId="{DDE3C2E7-49DD-4815-9EAB-F2D9BE1F1EF0}" sibTransId="{A230CAB4-836D-4C7B-86FE-22958917787D}"/>
+    <dgm:cxn modelId="{7402A05B-2E1E-42E2-B9E7-D12AC48C54C2}" type="presOf" srcId="{F24622A7-E1FD-45EC-865D-EF82D274AFF2}" destId="{5BFD6265-E431-4D30-B5F4-B529E78E5CB8}" srcOrd="0" destOrd="0" presId="urn:microsoft.com/office/officeart/2005/8/layout/chevron2"/>
+    <dgm:cxn modelId="{7B049860-AA87-4AA3-B439-1178DAB9B3DA}" type="presOf" srcId="{AF96DB30-8148-40B2-94C6-FF8E5CC57D4C}" destId="{81B4C637-6589-4691-839A-3DF60B3C97D7}" srcOrd="0" destOrd="1" presId="urn:microsoft.com/office/officeart/2005/8/layout/chevron2"/>
+    <dgm:cxn modelId="{E2B37F6C-61A7-45E0-95FB-3718B7E5EA04}" srcId="{E6CA9057-D223-49FA-9F10-06D36D0EA6C1}" destId="{AF96DB30-8148-40B2-94C6-FF8E5CC57D4C}" srcOrd="1" destOrd="0" parTransId="{D5D934EC-2C8A-4F69-A9B1-B342F991165D}" sibTransId="{BA14D561-789C-420C-94F1-050C6A24E54D}"/>
+    <dgm:cxn modelId="{39027270-9434-4552-AE5B-14600CE280DF}" type="presOf" srcId="{0422E097-ED68-4DE1-B079-8DC72D67F05D}" destId="{BC26C665-7651-4B14-A59A-79195B8ACEFD}" srcOrd="0" destOrd="0" presId="urn:microsoft.com/office/officeart/2005/8/layout/chevron2"/>
     <dgm:cxn modelId="{441AE88A-C636-4056-B8E6-D78F3D675E0A}" type="presOf" srcId="{E6CA9057-D223-49FA-9F10-06D36D0EA6C1}" destId="{ABFF049E-4BAE-4AB0-A85E-64C98C728B3D}" srcOrd="0" destOrd="0" presId="urn:microsoft.com/office/officeart/2005/8/layout/chevron2"/>
-    <dgm:cxn modelId="{E2B37F6C-61A7-45E0-95FB-3718B7E5EA04}" srcId="{E6CA9057-D223-49FA-9F10-06D36D0EA6C1}" destId="{AF96DB30-8148-40B2-94C6-FF8E5CC57D4C}" srcOrd="1" destOrd="0" parTransId="{D5D934EC-2C8A-4F69-A9B1-B342F991165D}" sibTransId="{BA14D561-789C-420C-94F1-050C6A24E54D}"/>
-    <dgm:cxn modelId="{07C06F23-5DB4-423D-A243-77EDA53ABAD5}" type="presOf" srcId="{9904DB42-F3AE-419A-9999-438D5979CE43}" destId="{A220D834-2210-4B5C-8277-70387A72861A}" srcOrd="0" destOrd="0" presId="urn:microsoft.com/office/officeart/2005/8/layout/chevron2"/>
-    <dgm:cxn modelId="{1476DBB4-F82A-4DA7-AC5C-8297CBC841AC}" srcId="{F24622A7-E1FD-45EC-865D-EF82D274AFF2}" destId="{E6CA9057-D223-49FA-9F10-06D36D0EA6C1}" srcOrd="3" destOrd="0" parTransId="{A2253E5D-F984-4431-840E-DB1959B0BD3E}" sibTransId="{BB6688CD-EC59-4282-92FB-9D5452F701CA}"/>
-    <dgm:cxn modelId="{7402A05B-2E1E-42E2-B9E7-D12AC48C54C2}" type="presOf" srcId="{F24622A7-E1FD-45EC-865D-EF82D274AFF2}" destId="{5BFD6265-E431-4D30-B5F4-B529E78E5CB8}" srcOrd="0" destOrd="0" presId="urn:microsoft.com/office/officeart/2005/8/layout/chevron2"/>
-    <dgm:cxn modelId="{C786AA20-EB79-4ED8-9848-C2E39C2E15DC}" type="presOf" srcId="{2007456B-5419-48CC-BC3D-47177D5A06DA}" destId="{B2721E88-F144-4F3E-BC9D-ADD3BE761E55}" srcOrd="0" destOrd="0" presId="urn:microsoft.com/office/officeart/2005/8/layout/chevron2"/>
-    <dgm:cxn modelId="{EC4F8022-43A8-451F-AF08-D177A97A6722}" srcId="{F24622A7-E1FD-45EC-865D-EF82D274AFF2}" destId="{2007456B-5419-48CC-BC3D-47177D5A06DA}" srcOrd="0" destOrd="0" parTransId="{43F2E7E6-133E-4D09-9168-3ABF1FF482BB}" sibTransId="{10774994-7541-44AB-8473-55759DFCA78D}"/>
     <dgm:cxn modelId="{F46F6D95-B4EC-4494-A67A-43EAD5B44D23}" type="presOf" srcId="{C5B7AFAA-D097-498E-8453-2CD6B36C184F}" destId="{81B4C637-6589-4691-839A-3DF60B3C97D7}" srcOrd="0" destOrd="0" presId="urn:microsoft.com/office/officeart/2005/8/layout/chevron2"/>
     <dgm:cxn modelId="{93BCE29F-F9AC-4E03-BB6B-A995BB98C264}" type="presOf" srcId="{45D6EBCA-91FC-49D8-AB8A-921A3E1882A9}" destId="{9CD681A9-75BF-4B0E-ABD9-37F2F8485525}" srcOrd="0" destOrd="0" presId="urn:microsoft.com/office/officeart/2005/8/layout/chevron2"/>
-    <dgm:cxn modelId="{7B049860-AA87-4AA3-B439-1178DAB9B3DA}" type="presOf" srcId="{AF96DB30-8148-40B2-94C6-FF8E5CC57D4C}" destId="{81B4C637-6589-4691-839A-3DF60B3C97D7}" srcOrd="0" destOrd="1" presId="urn:microsoft.com/office/officeart/2005/8/layout/chevron2"/>
+    <dgm:cxn modelId="{1476DBB4-F82A-4DA7-AC5C-8297CBC841AC}" srcId="{F24622A7-E1FD-45EC-865D-EF82D274AFF2}" destId="{E6CA9057-D223-49FA-9F10-06D36D0EA6C1}" srcOrd="3" destOrd="0" parTransId="{A2253E5D-F984-4431-840E-DB1959B0BD3E}" sibTransId="{BB6688CD-EC59-4282-92FB-9D5452F701CA}"/>
     <dgm:cxn modelId="{0C1BAEC2-F014-415D-B6EA-F6F1F2126641}" srcId="{2007456B-5419-48CC-BC3D-47177D5A06DA}" destId="{9904DB42-F3AE-419A-9999-438D5979CE43}" srcOrd="0" destOrd="0" parTransId="{9CFCC2E7-44AE-4410-B202-D158C03105D8}" sibTransId="{43A5E168-BEC0-4C7F-8424-73F37FCF4070}"/>
-    <dgm:cxn modelId="{917A7A2C-0B46-4BA5-AC7F-7DA84B6A3ECE}" srcId="{E6CA9057-D223-49FA-9F10-06D36D0EA6C1}" destId="{C5B7AFAA-D097-498E-8453-2CD6B36C184F}" srcOrd="0" destOrd="0" parTransId="{14CDE3D4-6ABE-4647-84AD-535A757DFC0A}" sibTransId="{F89B0D6B-7E5B-4751-BBD9-C4739895FA0F}"/>
+    <dgm:cxn modelId="{5B0B4CE0-9C84-46CE-AA60-CF71B34A13F9}" srcId="{F24622A7-E1FD-45EC-865D-EF82D274AFF2}" destId="{C9E2AAC2-33E6-4EF8-A189-4DA6E3B3B9E4}" srcOrd="1" destOrd="0" parTransId="{F9C2096B-6BAD-4DD1-882F-A851C82C9714}" sibTransId="{D211DC4F-8211-4512-B309-E8CCCCCF43FE}"/>
     <dgm:cxn modelId="{68F114F0-66CB-4243-81E9-690B09E4AE5D}" srcId="{16092CA0-D827-4A82-BE65-DE4D3AFDDB99}" destId="{45D6EBCA-91FC-49D8-AB8A-921A3E1882A9}" srcOrd="0" destOrd="0" parTransId="{7C2CE418-130D-4518-95EE-DF509E1946FD}" sibTransId="{9036E1F0-26D8-4F50-8B03-6796D36F94A8}"/>
-    <dgm:cxn modelId="{5B0B4CE0-9C84-46CE-AA60-CF71B34A13F9}" srcId="{F24622A7-E1FD-45EC-865D-EF82D274AFF2}" destId="{C9E2AAC2-33E6-4EF8-A189-4DA6E3B3B9E4}" srcOrd="1" destOrd="0" parTransId="{F9C2096B-6BAD-4DD1-882F-A851C82C9714}" sibTransId="{D211DC4F-8211-4512-B309-E8CCCCCF43FE}"/>
-    <dgm:cxn modelId="{39027270-9434-4552-AE5B-14600CE280DF}" type="presOf" srcId="{0422E097-ED68-4DE1-B079-8DC72D67F05D}" destId="{BC26C665-7651-4B14-A59A-79195B8ACEFD}" srcOrd="0" destOrd="0" presId="urn:microsoft.com/office/officeart/2005/8/layout/chevron2"/>
+    <dgm:cxn modelId="{5DAE89F0-5DF4-419D-B9A2-DF4BFBD646B3}" type="presOf" srcId="{16092CA0-D827-4A82-BE65-DE4D3AFDDB99}" destId="{D9931DE8-F14E-44DF-985C-5F2719A9B7A7}" srcOrd="0" destOrd="0" presId="urn:microsoft.com/office/officeart/2005/8/layout/chevron2"/>
     <dgm:cxn modelId="{AB10FAC5-9E45-466E-83CE-821B260D7B69}" type="presParOf" srcId="{5BFD6265-E431-4D30-B5F4-B529E78E5CB8}" destId="{C03A5F1F-C033-4D6F-BFFD-11F636466E57}" srcOrd="0" destOrd="0" presId="urn:microsoft.com/office/officeart/2005/8/layout/chevron2"/>
     <dgm:cxn modelId="{9AEC4EB3-6FEC-4934-ADB2-424803D51E15}" type="presParOf" srcId="{C03A5F1F-C033-4D6F-BFFD-11F636466E57}" destId="{B2721E88-F144-4F3E-BC9D-ADD3BE761E55}" srcOrd="0" destOrd="0" presId="urn:microsoft.com/office/officeart/2005/8/layout/chevron2"/>
     <dgm:cxn modelId="{F4200BD8-939B-4173-9596-881F07A9C040}" type="presParOf" srcId="{C03A5F1F-C033-4D6F-BFFD-11F636466E57}" destId="{A220D834-2210-4B5C-8277-70387A72861A}" srcOrd="1" destOrd="0" presId="urn:microsoft.com/office/officeart/2005/8/layout/chevron2"/>
@@ -16936,7 +16995,7 @@
         </a:bodyPr>
         <a:lstStyle/>
         <a:p>
-          <a:pPr lvl="0" algn="ctr" defTabSz="1066800">
+          <a:pPr marL="0" lvl="0" indent="0" algn="ctr" defTabSz="1066800">
             <a:lnSpc>
               <a:spcPct val="90000"/>
             </a:lnSpc>
@@ -16946,6 +17005,7 @@
             <a:spcAft>
               <a:spcPct val="35000"/>
             </a:spcAft>
+            <a:buNone/>
           </a:pPr>
           <a:r>
             <a:rPr lang="en-US" sz="2400" kern="1200"/>
@@ -17017,7 +17077,7 @@
             <a:spcAft>
               <a:spcPct val="15000"/>
             </a:spcAft>
-            <a:buChar char="••"/>
+            <a:buChar char="•"/>
           </a:pPr>
           <a:r>
             <a:rPr lang="en-US" sz="1600" kern="1200"/>
@@ -17075,7 +17135,7 @@
         </a:bodyPr>
         <a:lstStyle/>
         <a:p>
-          <a:pPr lvl="0" algn="ctr" defTabSz="1066800">
+          <a:pPr marL="0" lvl="0" indent="0" algn="ctr" defTabSz="1066800">
             <a:lnSpc>
               <a:spcPct val="90000"/>
             </a:lnSpc>
@@ -17085,6 +17145,7 @@
             <a:spcAft>
               <a:spcPct val="35000"/>
             </a:spcAft>
+            <a:buNone/>
           </a:pPr>
           <a:r>
             <a:rPr lang="en-US" sz="2400" kern="1200"/>
@@ -17156,7 +17217,7 @@
             <a:spcAft>
               <a:spcPct val="15000"/>
             </a:spcAft>
-            <a:buChar char="••"/>
+            <a:buChar char="•"/>
           </a:pPr>
           <a:r>
             <a:rPr lang="en-US" sz="1600" kern="1200"/>
@@ -17214,7 +17275,7 @@
         </a:bodyPr>
         <a:lstStyle/>
         <a:p>
-          <a:pPr lvl="0" algn="ctr" defTabSz="1066800">
+          <a:pPr marL="0" lvl="0" indent="0" algn="ctr" defTabSz="1066800">
             <a:lnSpc>
               <a:spcPct val="90000"/>
             </a:lnSpc>
@@ -17224,6 +17285,7 @@
             <a:spcAft>
               <a:spcPct val="35000"/>
             </a:spcAft>
+            <a:buNone/>
           </a:pPr>
           <a:r>
             <a:rPr lang="en-US" sz="2400" kern="1200"/>
@@ -17295,7 +17357,7 @@
             <a:spcAft>
               <a:spcPct val="15000"/>
             </a:spcAft>
-            <a:buChar char="••"/>
+            <a:buChar char="•"/>
           </a:pPr>
           <a:r>
             <a:rPr lang="en-US" sz="1600" kern="1200"/>
@@ -17353,7 +17415,7 @@
         </a:bodyPr>
         <a:lstStyle/>
         <a:p>
-          <a:pPr lvl="0" algn="ctr" defTabSz="1066800">
+          <a:pPr marL="0" lvl="0" indent="0" algn="ctr" defTabSz="1066800">
             <a:lnSpc>
               <a:spcPct val="90000"/>
             </a:lnSpc>
@@ -17363,6 +17425,7 @@
             <a:spcAft>
               <a:spcPct val="35000"/>
             </a:spcAft>
+            <a:buNone/>
           </a:pPr>
           <a:r>
             <a:rPr lang="en-US" sz="2400" kern="1200"/>
@@ -17434,7 +17497,7 @@
             <a:spcAft>
               <a:spcPct val="15000"/>
             </a:spcAft>
-            <a:buChar char="••"/>
+            <a:buChar char="•"/>
           </a:pPr>
           <a:r>
             <a:rPr lang="en-US" sz="1600" kern="1200"/>
@@ -17452,7 +17515,7 @@
             <a:spcAft>
               <a:spcPct val="15000"/>
             </a:spcAft>
-            <a:buChar char="••"/>
+            <a:buChar char="•"/>
           </a:pPr>
           <a:r>
             <a:rPr lang="en-US" sz="1600" kern="1200"/>
@@ -19021,21 +19084,6 @@
 </file>
 
 <file path=customXml/item1.xml><?xml version="1.0" encoding="utf-8"?>
-<?mso-contentType ?>
-<FormTemplates xmlns="http://schemas.microsoft.com/sharepoint/v3/contenttype/forms">
-  <Display>DocumentLibraryForm</Display>
-  <Edit>DocumentLibraryForm</Edit>
-  <New>DocumentLibraryForm</New>
-</FormTemplates>
-</file>
-
-<file path=customXml/item2.xml><?xml version="1.0" encoding="utf-8"?>
-<p:properties xmlns:p="http://schemas.microsoft.com/office/2006/metadata/properties" xmlns:xsi="http://www.w3.org/2001/XMLSchema-instance" xmlns:pc="http://schemas.microsoft.com/office/infopath/2007/PartnerControls">
-  <documentManagement/>
-</p:properties>
-</file>
-
-<file path=customXml/item3.xml><?xml version="1.0" encoding="utf-8"?>
 <ct:contentTypeSchema xmlns:ct="http://schemas.microsoft.com/office/2006/metadata/contentType" xmlns:ma="http://schemas.microsoft.com/office/2006/metadata/properties/metaAttributes" ct:_="" ma:_="" ma:contentTypeName="Document" ma:contentTypeID="0x01010088208F42D71C7E4A939E4B60B16F49E9" ma:contentTypeVersion="0" ma:contentTypeDescription="Create a new document." ma:contentTypeScope="" ma:versionID="91e1cefe7fbdd3aa9083ac80f3700ef1">
   <xsd:schema xmlns:xsd="http://www.w3.org/2001/XMLSchema" xmlns:xs="http://www.w3.org/2001/XMLSchema" xmlns:p="http://schemas.microsoft.com/office/2006/metadata/properties" targetNamespace="http://schemas.microsoft.com/office/2006/metadata/properties" ma:root="true" ma:fieldsID="1b05d82d297216baf5b26c55225140df">
     <xsd:element name="properties">
@@ -19149,28 +19197,26 @@
 </ct:contentTypeSchema>
 </file>
 
+<file path=customXml/item2.xml><?xml version="1.0" encoding="utf-8"?>
+<p:properties xmlns:p="http://schemas.microsoft.com/office/2006/metadata/properties" xmlns:xsi="http://www.w3.org/2001/XMLSchema-instance" xmlns:pc="http://schemas.microsoft.com/office/infopath/2007/PartnerControls">
+  <documentManagement/>
+</p:properties>
+</file>
+
+<file path=customXml/item3.xml><?xml version="1.0" encoding="utf-8"?>
+<?mso-contentType ?>
+<FormTemplates xmlns="http://schemas.microsoft.com/sharepoint/v3/contenttype/forms">
+  <Display>DocumentLibraryForm</Display>
+  <Edit>DocumentLibraryForm</Edit>
+  <New>DocumentLibraryForm</New>
+</FormTemplates>
+</file>
+
 <file path=customXml/item4.xml><?xml version="1.0" encoding="utf-8"?>
 <b:Sources xmlns:b="http://schemas.openxmlformats.org/officeDocument/2006/bibliography" xmlns="http://schemas.openxmlformats.org/officeDocument/2006/bibliography" SelectedStyle="\APASixthEditionOfficeOnline.xsl" StyleName="APA" Version="6"/>
 </file>
 
 <file path=customXml/itemProps1.xml><?xml version="1.0" encoding="utf-8"?>
-<ds:datastoreItem xmlns:ds="http://schemas.openxmlformats.org/officeDocument/2006/customXml" ds:itemID="{079D853B-2BD0-436E-972A-C7E9DDD1092B}">
-  <ds:schemaRefs>
-    <ds:schemaRef ds:uri="http://schemas.microsoft.com/sharepoint/v3/contenttype/forms"/>
-  </ds:schemaRefs>
-</ds:datastoreItem>
-</file>
-
-<file path=customXml/itemProps2.xml><?xml version="1.0" encoding="utf-8"?>
-<ds:datastoreItem xmlns:ds="http://schemas.openxmlformats.org/officeDocument/2006/customXml" ds:itemID="{9B060BE7-F958-4649-ABCD-577326C4ED73}">
-  <ds:schemaRefs>
-    <ds:schemaRef ds:uri="http://schemas.microsoft.com/office/2006/metadata/properties"/>
-    <ds:schemaRef ds:uri="http://schemas.microsoft.com/office/infopath/2007/PartnerControls"/>
-  </ds:schemaRefs>
-</ds:datastoreItem>
-</file>
-
-<file path=customXml/itemProps3.xml><?xml version="1.0" encoding="utf-8"?>
 <ds:datastoreItem xmlns:ds="http://schemas.openxmlformats.org/officeDocument/2006/customXml" ds:itemID="{D89039CC-375E-476F-BCD9-D56CA23D3B6A}">
   <ds:schemaRefs>
     <ds:schemaRef ds:uri="http://schemas.microsoft.com/office/2006/metadata/contentType"/>
@@ -19186,6 +19232,23 @@
 </ds:datastoreItem>
 </file>
 
+<file path=customXml/itemProps2.xml><?xml version="1.0" encoding="utf-8"?>
+<ds:datastoreItem xmlns:ds="http://schemas.openxmlformats.org/officeDocument/2006/customXml" ds:itemID="{9B060BE7-F958-4649-ABCD-577326C4ED73}">
+  <ds:schemaRefs>
+    <ds:schemaRef ds:uri="http://schemas.microsoft.com/office/2006/metadata/properties"/>
+    <ds:schemaRef ds:uri="http://schemas.microsoft.com/office/infopath/2007/PartnerControls"/>
+  </ds:schemaRefs>
+</ds:datastoreItem>
+</file>
+
+<file path=customXml/itemProps3.xml><?xml version="1.0" encoding="utf-8"?>
+<ds:datastoreItem xmlns:ds="http://schemas.openxmlformats.org/officeDocument/2006/customXml" ds:itemID="{079D853B-2BD0-436E-972A-C7E9DDD1092B}">
+  <ds:schemaRefs>
+    <ds:schemaRef ds:uri="http://schemas.microsoft.com/sharepoint/v3/contenttype/forms"/>
+  </ds:schemaRefs>
+</ds:datastoreItem>
+</file>
+
 <file path=customXml/itemProps4.xml><?xml version="1.0" encoding="utf-8"?>
 <ds:datastoreItem xmlns:ds="http://schemas.openxmlformats.org/officeDocument/2006/customXml" ds:itemID="{FCB3FCCC-C502-42CD-9106-1EFE0FB95890}">
   <ds:schemaRefs>

</xml_diff>

<commit_message>
add note about swagger doc to producer doc and update instant client version
</commit_message>
<xml_diff>
--- a/.vuepress/public/DataHub_UserSetUpDoc.docx
+++ b/.vuepress/public/DataHub_UserSetUpDoc.docx
@@ -1613,6 +1613,7 @@
         </w:rPr>
         <w:t xml:space="preserve">For example, </w:t>
       </w:r>
+      <w:proofErr w:type="spellStart"/>
       <w:r>
         <w:rPr>
           <w:rFonts w:cs="Arial"/>
@@ -1620,6 +1621,7 @@
         </w:rPr>
         <w:t>InfoEd</w:t>
       </w:r>
+      <w:proofErr w:type="spellEnd"/>
       <w:r>
         <w:rPr>
           <w:rFonts w:cs="Arial"/>
@@ -1732,7 +1734,7 @@
         <w:drawing>
           <wp:inline distT="0" distB="0" distL="0" distR="0" wp14:anchorId="1EEFC05C" wp14:editId="53F8410C">
             <wp:extent cx="5895975" cy="4543425"/>
-            <wp:effectExtent l="38100" t="19050" r="85725" b="28575"/>
+            <wp:effectExtent l="25400" t="25400" r="60325" b="28575"/>
             <wp:docPr id="3" name="Diagram 3"/>
             <wp:cNvGraphicFramePr/>
             <a:graphic xmlns:a="http://schemas.openxmlformats.org/drawingml/2006/main">
@@ -1993,31 +1995,7 @@
         <w:rPr>
           <w:rFonts w:cs="Arial"/>
         </w:rPr>
-        <w:t xml:space="preserve"> A c</w:t>
-      </w:r>
-      <w:r>
-        <w:rPr>
-          <w:rFonts w:cs="Arial"/>
-        </w:rPr>
-        <w:t xml:space="preserve">ustomer proxy is required in order to standardize access and approval over which users </w:t>
-      </w:r>
-      <w:r>
-        <w:rPr>
-          <w:rFonts w:cs="Arial"/>
-        </w:rPr>
-        <w:t>are allowed to</w:t>
-      </w:r>
-      <w:r>
-        <w:rPr>
-          <w:rFonts w:cs="Arial"/>
-        </w:rPr>
-        <w:t xml:space="preserve"> run which queries</w:t>
-      </w:r>
-      <w:r>
-        <w:rPr>
-          <w:rFonts w:cs="Arial"/>
-        </w:rPr>
-        <w:t>.</w:t>
+        <w:t xml:space="preserve"> A customer proxy is required in order to standardize access and approval over which users are allowed to run which queries.</w:t>
       </w:r>
     </w:p>
     <w:p>
@@ -2407,7 +2385,19 @@
         <w:rPr>
           <w:rFonts w:cs="Arial"/>
         </w:rPr>
-        <w:t>two keys will be used. One key will be included in the customer proxy that is used to gain access to the endpoint for each query.</w:t>
+        <w:t>two keys will be used. One key will be included in the customer proxy that is used to gain access to the endpoint for each query</w:t>
+      </w:r>
+      <w:r>
+        <w:rPr>
+          <w:rFonts w:cs="Arial"/>
+        </w:rPr>
+        <w:t xml:space="preserve"> (the “Query key”)</w:t>
+      </w:r>
+      <w:r>
+        <w:rPr>
+          <w:rFonts w:cs="Arial"/>
+        </w:rPr>
+        <w:t>.</w:t>
       </w:r>
       <w:r>
         <w:rPr>
@@ -2597,7 +2587,21 @@
         <w:rPr>
           <w:rFonts w:cs="Arial"/>
         </w:rPr>
-        <w:t xml:space="preserve"> relational databases via DataHub must gain approval from the appropriate data steward</w:t>
+        <w:t xml:space="preserve"> </w:t>
+      </w:r>
+      <w:proofErr w:type="gramStart"/>
+      <w:r>
+        <w:rPr>
+          <w:rFonts w:cs="Arial"/>
+        </w:rPr>
+        <w:t>relational databases</w:t>
+      </w:r>
+      <w:proofErr w:type="gramEnd"/>
+      <w:r>
+        <w:rPr>
+          <w:rFonts w:cs="Arial"/>
+        </w:rPr>
+        <w:t xml:space="preserve"> via DataHub must gain approval from the appropriate data steward</w:t>
       </w:r>
       <w:r>
         <w:rPr>
@@ -3287,7 +3291,21 @@
         <w:rPr>
           <w:rFonts w:cs="Arial"/>
         </w:rPr>
-        <w:t xml:space="preserve">Query table containing: API </w:t>
+        <w:t xml:space="preserve">Query table </w:t>
+      </w:r>
+      <w:proofErr w:type="gramStart"/>
+      <w:r>
+        <w:rPr>
+          <w:rFonts w:cs="Arial"/>
+        </w:rPr>
+        <w:t>containing:</w:t>
+      </w:r>
+      <w:proofErr w:type="gramEnd"/>
+      <w:r>
+        <w:rPr>
+          <w:rFonts w:cs="Arial"/>
+        </w:rPr>
+        <w:t xml:space="preserve"> API </w:t>
       </w:r>
       <w:r>
         <w:rPr>
@@ -3318,7 +3336,21 @@
         <w:rPr>
           <w:rFonts w:cs="Arial"/>
         </w:rPr>
-        <w:t>Connection table containing: connection ID, username, password, connection string, DB type, driver information</w:t>
+        <w:t xml:space="preserve">Connection table </w:t>
+      </w:r>
+      <w:proofErr w:type="gramStart"/>
+      <w:r>
+        <w:rPr>
+          <w:rFonts w:cs="Arial"/>
+        </w:rPr>
+        <w:t>containing:</w:t>
+      </w:r>
+      <w:proofErr w:type="gramEnd"/>
+      <w:r>
+        <w:rPr>
+          <w:rFonts w:cs="Arial"/>
+        </w:rPr>
+        <w:t xml:space="preserve"> connection ID, username, password, connection string, DB type, driver information</w:t>
       </w:r>
     </w:p>
     <w:p>
@@ -3680,7 +3712,43 @@
         <w:rPr>
           <w:rFonts w:cs="Arial"/>
         </w:rPr>
-        <w:t xml:space="preserve"> the API key from the ADO team to run the API.</w:t>
+        <w:t xml:space="preserve"> the </w:t>
+      </w:r>
+      <w:r>
+        <w:rPr>
+          <w:rFonts w:cs="Arial"/>
+        </w:rPr>
+        <w:t>Query</w:t>
+      </w:r>
+      <w:r>
+        <w:rPr>
+          <w:rFonts w:cs="Arial"/>
+        </w:rPr>
+        <w:t xml:space="preserve"> </w:t>
+      </w:r>
+      <w:r>
+        <w:rPr>
+          <w:rFonts w:cs="Arial"/>
+        </w:rPr>
+        <w:t xml:space="preserve">key from the ADO team to </w:t>
+      </w:r>
+      <w:r>
+        <w:rPr>
+          <w:rFonts w:cs="Arial"/>
+        </w:rPr>
+        <w:t>store in Apigee to complete</w:t>
+      </w:r>
+      <w:r>
+        <w:rPr>
+          <w:rFonts w:cs="Arial"/>
+        </w:rPr>
+        <w:t xml:space="preserve"> </w:t>
+      </w:r>
+      <w:r>
+        <w:rPr>
+          <w:rFonts w:cs="Arial"/>
+        </w:rPr>
+        <w:t>the API.</w:t>
       </w:r>
     </w:p>
     <w:p>
@@ -4441,8 +4509,13 @@
         </w:rPr>
         <w:t>Large-Object (LOB) Columns</w:t>
       </w:r>
-      <w:r>
-        <w:t>:  (e.g. XML Forms) Newline characters \n and carriage returns \r will be substituted in the json response. Quotations will be escaped with a \ in the json response.</w:t>
+      <w:proofErr w:type="gramStart"/>
+      <w:r>
+        <w:t>:  (</w:t>
+      </w:r>
+      <w:proofErr w:type="gramEnd"/>
+      <w:r>
+        <w:t>e.g. XML Forms) Newline characters \n and carriage returns \r will be substituted in the json response. Quotations will be escaped with a \ in the json response.</w:t>
       </w:r>
     </w:p>
     <w:p>
@@ -4554,7 +4627,31 @@
           </w:p>
           <w:p>
             <w:r>
-              <w:t xml:space="preserve">        &lt;row id="1" guid="undefined" key-childname="johnsmith"&gt;</w:t>
+              <w:t xml:space="preserve">        &lt;row id="1" </w:t>
+            </w:r>
+            <w:proofErr w:type="spellStart"/>
+            <w:r>
+              <w:t>guid</w:t>
+            </w:r>
+            <w:proofErr w:type="spellEnd"/>
+            <w:r>
+              <w:t>="undefined" key-</w:t>
+            </w:r>
+            <w:proofErr w:type="spellStart"/>
+            <w:r>
+              <w:t>childname</w:t>
+            </w:r>
+            <w:proofErr w:type="spellEnd"/>
+            <w:r>
+              <w:t>="</w:t>
+            </w:r>
+            <w:proofErr w:type="spellStart"/>
+            <w:r>
+              <w:t>johnsmith</w:t>
+            </w:r>
+            <w:proofErr w:type="spellEnd"/>
+            <w:r>
+              <w:t>"&gt;</w:t>
             </w:r>
           </w:p>
           <w:p>
@@ -4645,7 +4742,39 @@
         <w:ind w:left="1440"/>
       </w:pPr>
       <w:r>
-        <w:t>"XMLFORM_01": "&lt;Form01&gt;\r\n  &lt;entry1&gt;\r\n    &lt;section1&gt;\r\n      &lt;question0&gt;000123&lt;/question0&gt;\r\n      &lt;question1&gt;\r\n        &lt;row id=\"1\" guid=\"undefined\" key-childname=\"johnsmith\"&gt;\r\n          &lt;question2&gt;northwestern&lt;/question2&gt;\r\n          &lt;/row&gt;\r\n      &lt;/question1&gt;\r\n      &lt;/section1&gt;\r\n    &lt;/entry1&gt;\r\n&lt;/Form01&gt;"</w:t>
+        <w:t>"XMLFORM_01": "&lt;Form01&gt;</w:t>
+      </w:r>
+      <w:proofErr w:type="gramStart"/>
+      <w:r>
+        <w:t>\r\n  &lt;</w:t>
+      </w:r>
+      <w:proofErr w:type="gramEnd"/>
+      <w:r>
+        <w:t xml:space="preserve">entry1&gt;\r\n    &lt;section1&gt;\r\n      &lt;question0&gt;000123&lt;/question0&gt;\r\n      &lt;question1&gt;\r\n        &lt;row id=\"1\" </w:t>
+      </w:r>
+      <w:proofErr w:type="spellStart"/>
+      <w:r>
+        <w:t>guid</w:t>
+      </w:r>
+      <w:proofErr w:type="spellEnd"/>
+      <w:r>
+        <w:t>=\"undefined\" key-</w:t>
+      </w:r>
+      <w:proofErr w:type="spellStart"/>
+      <w:r>
+        <w:t>childname</w:t>
+      </w:r>
+      <w:proofErr w:type="spellEnd"/>
+      <w:r>
+        <w:t>=\"</w:t>
+      </w:r>
+      <w:proofErr w:type="spellStart"/>
+      <w:r>
+        <w:t>johnsmith</w:t>
+      </w:r>
+      <w:proofErr w:type="spellEnd"/>
+      <w:r>
+        <w:t>\"&gt;\r\n          &lt;question2&gt;northwestern&lt;/question2&gt;\r\n          &lt;/row&gt;\r\n      &lt;/question1&gt;\r\n      &lt;/section1&gt;\r\n    &lt;/entry1&gt;\r\n&lt;/Form01&gt;"</w:t>
       </w:r>
     </w:p>
     <w:p>
@@ -4751,7 +4880,37 @@
         <w:rPr>
           <w:color w:val="FF0000"/>
         </w:rPr>
-        <w:t xml:space="preserve">SELECT * FROM people WHERE fname=:firstname </w:t>
+        <w:t xml:space="preserve">SELECT * FROM people WHERE </w:t>
+      </w:r>
+      <w:proofErr w:type="spellStart"/>
+      <w:r>
+        <w:rPr>
+          <w:color w:val="FF0000"/>
+        </w:rPr>
+        <w:t>fname</w:t>
+      </w:r>
+      <w:proofErr w:type="spellEnd"/>
+      <w:proofErr w:type="gramStart"/>
+      <w:r>
+        <w:rPr>
+          <w:color w:val="FF0000"/>
+        </w:rPr>
+        <w:t>=:</w:t>
+      </w:r>
+      <w:proofErr w:type="spellStart"/>
+      <w:r>
+        <w:rPr>
+          <w:color w:val="FF0000"/>
+        </w:rPr>
+        <w:t>firstname</w:t>
+      </w:r>
+      <w:proofErr w:type="spellEnd"/>
+      <w:proofErr w:type="gramEnd"/>
+      <w:r>
+        <w:rPr>
+          <w:color w:val="FF0000"/>
+        </w:rPr>
+        <w:t xml:space="preserve"> </w:t>
       </w:r>
     </w:p>
     <w:p>
@@ -4763,8 +4922,13 @@
         </w:numPr>
       </w:pPr>
       <w:r>
-        <w:t>specifies that a parameter will be supplied for the value of firstname</w:t>
-      </w:r>
+        <w:t xml:space="preserve">specifies that a parameter will be supplied for the value of </w:t>
+      </w:r>
+      <w:proofErr w:type="spellStart"/>
+      <w:r>
+        <w:t>firstname</w:t>
+      </w:r>
+      <w:proofErr w:type="spellEnd"/>
     </w:p>
     <w:p/>
     <w:p>
@@ -4796,7 +4960,15 @@
         </w:numPr>
       </w:pPr>
       <w:r>
-        <w:t>In the example below, “people” is a table object name and “fname” is column object name.</w:t>
+        <w:t>In the example below, “people” is a table object name and “</w:t>
+      </w:r>
+      <w:proofErr w:type="spellStart"/>
+      <w:r>
+        <w:t>fname</w:t>
+      </w:r>
+      <w:proofErr w:type="spellEnd"/>
+      <w:r>
+        <w:t>” is column object name.</w:t>
       </w:r>
     </w:p>
     <w:p>
@@ -4814,8 +4986,32 @@
         <w:rPr>
           <w:color w:val="FF0000"/>
         </w:rPr>
-        <w:t>SELECT * FROM people WHERE fname=:firstname</w:t>
-      </w:r>
+        <w:t xml:space="preserve">SELECT * FROM people WHERE </w:t>
+      </w:r>
+      <w:proofErr w:type="spellStart"/>
+      <w:r>
+        <w:rPr>
+          <w:color w:val="FF0000"/>
+        </w:rPr>
+        <w:t>fname</w:t>
+      </w:r>
+      <w:proofErr w:type="spellEnd"/>
+      <w:proofErr w:type="gramStart"/>
+      <w:r>
+        <w:rPr>
+          <w:color w:val="FF0000"/>
+        </w:rPr>
+        <w:t>=:</w:t>
+      </w:r>
+      <w:proofErr w:type="spellStart"/>
+      <w:r>
+        <w:rPr>
+          <w:color w:val="FF0000"/>
+        </w:rPr>
+        <w:t>firstname</w:t>
+      </w:r>
+      <w:proofErr w:type="spellEnd"/>
+      <w:proofErr w:type="gramEnd"/>
     </w:p>
     <w:p>
       <w:pPr>
@@ -4841,8 +5037,30 @@
         <w:rPr>
           <w:color w:val="FF0000"/>
         </w:rPr>
-        <w:t>SELECT * FROM :table_name</w:t>
-      </w:r>
+        <w:t xml:space="preserve">SELECT * </w:t>
+      </w:r>
+      <w:proofErr w:type="gramStart"/>
+      <w:r>
+        <w:rPr>
+          <w:color w:val="FF0000"/>
+        </w:rPr>
+        <w:t>FROM :</w:t>
+      </w:r>
+      <w:proofErr w:type="spellStart"/>
+      <w:r>
+        <w:rPr>
+          <w:color w:val="FF0000"/>
+        </w:rPr>
+        <w:t>table</w:t>
+      </w:r>
+      <w:proofErr w:type="gramEnd"/>
+      <w:r>
+        <w:rPr>
+          <w:color w:val="FF0000"/>
+        </w:rPr>
+        <w:t>_name</w:t>
+      </w:r>
+      <w:proofErr w:type="spellEnd"/>
     </w:p>
     <w:p>
       <w:pPr>
@@ -4858,11 +5076,27 @@
       <w:r>
         <w:t xml:space="preserve">Not Allowed: </w:t>
       </w:r>
+      <w:proofErr w:type="gramStart"/>
       <w:r>
         <w:rPr>
           <w:color w:val="FF0000"/>
         </w:rPr>
-        <w:t>SELECT :fieldtoreturn FROM people</w:t>
+        <w:t>SELECT :</w:t>
+      </w:r>
+      <w:proofErr w:type="spellStart"/>
+      <w:r>
+        <w:rPr>
+          <w:color w:val="FF0000"/>
+        </w:rPr>
+        <w:t>fieldtoreturn</w:t>
+      </w:r>
+      <w:proofErr w:type="spellEnd"/>
+      <w:proofErr w:type="gramEnd"/>
+      <w:r>
+        <w:rPr>
+          <w:color w:val="FF0000"/>
+        </w:rPr>
+        <w:t xml:space="preserve"> FROM people</w:t>
       </w:r>
     </w:p>
     <w:p>
@@ -5217,7 +5451,23 @@
           <w:rFonts w:eastAsia="Times New Roman" w:cs="Arial"/>
           <w:i/>
         </w:rPr>
-        <w:t>do not include newlines/carriage returns in the query unless you accept their replacement with \n \r  characters in the final query</w:t>
+        <w:t>do not include newlines/carriage returns in the query unless you accept their replacement with \n \</w:t>
+      </w:r>
+      <w:proofErr w:type="gramStart"/>
+      <w:r>
+        <w:rPr>
+          <w:rFonts w:eastAsia="Times New Roman" w:cs="Arial"/>
+          <w:i/>
+        </w:rPr>
+        <w:t>r  characters</w:t>
+      </w:r>
+      <w:proofErr w:type="gramEnd"/>
+      <w:r>
+        <w:rPr>
+          <w:rFonts w:eastAsia="Times New Roman" w:cs="Arial"/>
+          <w:i/>
+        </w:rPr>
+        <w:t xml:space="preserve"> in the final query</w:t>
       </w:r>
       <w:r>
         <w:rPr>
@@ -5576,8 +5826,39 @@
         <w:ind w:firstLine="720"/>
       </w:pPr>
       <w:r>
-        <w:t>SELECT * FROM people WHERE fname=:firstname AND lname=:lastname</w:t>
-      </w:r>
+        <w:t xml:space="preserve">SELECT * FROM people WHERE </w:t>
+      </w:r>
+      <w:proofErr w:type="spellStart"/>
+      <w:r>
+        <w:t>fname</w:t>
+      </w:r>
+      <w:proofErr w:type="spellEnd"/>
+      <w:proofErr w:type="gramStart"/>
+      <w:r>
+        <w:t>=:</w:t>
+      </w:r>
+      <w:proofErr w:type="spellStart"/>
+      <w:r>
+        <w:t>firstname</w:t>
+      </w:r>
+      <w:proofErr w:type="spellEnd"/>
+      <w:proofErr w:type="gramEnd"/>
+      <w:r>
+        <w:t xml:space="preserve"> AND </w:t>
+      </w:r>
+      <w:proofErr w:type="spellStart"/>
+      <w:r>
+        <w:t>lname</w:t>
+      </w:r>
+      <w:proofErr w:type="spellEnd"/>
+      <w:r>
+        <w:t>=:</w:t>
+      </w:r>
+      <w:proofErr w:type="spellStart"/>
+      <w:r>
+        <w:t>lastname</w:t>
+      </w:r>
+      <w:proofErr w:type="spellEnd"/>
     </w:p>
     <w:p>
       <w:pPr>
@@ -5631,11 +5912,26 @@
       <w:r>
         <w:t>?</w:t>
       </w:r>
+      <w:proofErr w:type="spellStart"/>
       <w:r>
         <w:rPr>
           <w:color w:val="7030A0"/>
         </w:rPr>
-        <w:t>firstname=john</w:t>
+        <w:t>firstname</w:t>
+      </w:r>
+      <w:proofErr w:type="spellEnd"/>
+      <w:r>
+        <w:rPr>
+          <w:color w:val="7030A0"/>
+        </w:rPr>
+        <w:t>=</w:t>
+      </w:r>
+      <w:proofErr w:type="spellStart"/>
+      <w:r>
+        <w:rPr>
+          <w:color w:val="7030A0"/>
+        </w:rPr>
+        <w:t>john</w:t>
       </w:r>
       <w:r>
         <w:t>&amp;</w:t>
@@ -5644,7 +5940,14 @@
         <w:rPr>
           <w:color w:val="7030A0"/>
         </w:rPr>
-        <w:t>lastname=smith</w:t>
+        <w:t>lastname</w:t>
+      </w:r>
+      <w:proofErr w:type="spellEnd"/>
+      <w:r>
+        <w:rPr>
+          <w:color w:val="7030A0"/>
+        </w:rPr>
+        <w:t>=smith</w:t>
       </w:r>
     </w:p>
     <w:p>
@@ -5747,12 +6050,21 @@
           <w:b/>
         </w:rPr>
       </w:pPr>
+      <w:proofErr w:type="gramStart"/>
       <w:r>
         <w:rPr>
           <w:rFonts w:ascii="Calibri" w:eastAsia="Times New Roman" w:hAnsi="Calibri" w:cs="Times New Roman"/>
           <w:b/>
         </w:rPr>
-        <w:t xml:space="preserve">However by using this starter, you acknowledge that </w:t>
+        <w:t>However</w:t>
+      </w:r>
+      <w:proofErr w:type="gramEnd"/>
+      <w:r>
+        <w:rPr>
+          <w:rFonts w:ascii="Calibri" w:eastAsia="Times New Roman" w:hAnsi="Calibri" w:cs="Times New Roman"/>
+          <w:b/>
+        </w:rPr>
+        <w:t xml:space="preserve"> by using this starter, you acknowledge that </w:t>
       </w:r>
       <w:r>
         <w:rPr>
@@ -5891,7 +6203,21 @@
             <w:rStyle w:val="Hyperlink"/>
             <w:rFonts w:ascii="Calibri" w:eastAsia="Times New Roman" w:hAnsi="Calibri" w:cs="Times New Roman"/>
           </w:rPr>
-          <w:t>API Service Registry Documentation</w:t>
+          <w:t>API Service Reg</w:t>
+        </w:r>
+        <w:r>
+          <w:rPr>
+            <w:rStyle w:val="Hyperlink"/>
+            <w:rFonts w:ascii="Calibri" w:eastAsia="Times New Roman" w:hAnsi="Calibri" w:cs="Times New Roman"/>
+          </w:rPr>
+          <w:t>i</w:t>
+        </w:r>
+        <w:r>
+          <w:rPr>
+            <w:rStyle w:val="Hyperlink"/>
+            <w:rFonts w:ascii="Calibri" w:eastAsia="Times New Roman" w:hAnsi="Calibri" w:cs="Times New Roman"/>
+          </w:rPr>
+          <w:t>stry Documentation</w:t>
         </w:r>
       </w:hyperlink>
       <w:r>
@@ -5930,7 +6256,19 @@
         <w:rPr>
           <w:rFonts w:ascii="Calibri" w:eastAsia="Times New Roman" w:hAnsi="Calibri" w:cs="Times New Roman"/>
         </w:rPr>
-        <w:t>(do not follow the Reverse Proxy instructions on the service registry documentation)</w:t>
+        <w:t>(do not follow the Reverse Proxy instructions on the service registry documentation</w:t>
+      </w:r>
+      <w:r>
+        <w:rPr>
+          <w:rFonts w:ascii="Calibri" w:eastAsia="Times New Roman" w:hAnsi="Calibri" w:cs="Times New Roman"/>
+        </w:rPr>
+        <w:t xml:space="preserve"> or use the automated form to create a proxy</w:t>
+      </w:r>
+      <w:r>
+        <w:rPr>
+          <w:rFonts w:ascii="Calibri" w:eastAsia="Times New Roman" w:hAnsi="Calibri" w:cs="Times New Roman"/>
+        </w:rPr>
+        <w:t>)</w:t>
       </w:r>
     </w:p>
     <w:p>
@@ -5949,7 +6287,35 @@
         <w:rPr>
           <w:rFonts w:ascii="Calibri" w:eastAsia="Times New Roman" w:hAnsi="Calibri" w:cs="Times New Roman"/>
         </w:rPr>
-        <w:t>Proxy Name: {{teamname}}-{{appname}}-datahub-connector</w:t>
+        <w:t>Proxy Name: {{</w:t>
+      </w:r>
+      <w:proofErr w:type="spellStart"/>
+      <w:r>
+        <w:rPr>
+          <w:rFonts w:ascii="Calibri" w:eastAsia="Times New Roman" w:hAnsi="Calibri" w:cs="Times New Roman"/>
+        </w:rPr>
+        <w:t>teamname</w:t>
+      </w:r>
+      <w:proofErr w:type="spellEnd"/>
+      <w:r>
+        <w:rPr>
+          <w:rFonts w:ascii="Calibri" w:eastAsia="Times New Roman" w:hAnsi="Calibri" w:cs="Times New Roman"/>
+        </w:rPr>
+        <w:t>}}-{{</w:t>
+      </w:r>
+      <w:proofErr w:type="spellStart"/>
+      <w:r>
+        <w:rPr>
+          <w:rFonts w:ascii="Calibri" w:eastAsia="Times New Roman" w:hAnsi="Calibri" w:cs="Times New Roman"/>
+        </w:rPr>
+        <w:t>appname</w:t>
+      </w:r>
+      <w:proofErr w:type="spellEnd"/>
+      <w:r>
+        <w:rPr>
+          <w:rFonts w:ascii="Calibri" w:eastAsia="Times New Roman" w:hAnsi="Calibri" w:cs="Times New Roman"/>
+        </w:rPr>
+        <w:t>}}-datahub-connector</w:t>
       </w:r>
     </w:p>
     <w:p>
@@ -5989,6 +6355,12 @@
         </w:rPr>
         <w:t>Create API Products: DEV/TEST, PROD</w:t>
       </w:r>
+      <w:r>
+        <w:rPr>
+          <w:rFonts w:ascii="Calibri" w:eastAsia="Times New Roman" w:hAnsi="Calibri" w:cs="Times New Roman"/>
+        </w:rPr>
+        <w:t xml:space="preserve"> for your proxy</w:t>
+      </w:r>
     </w:p>
     <w:p>
       <w:pPr>
@@ -6002,27 +6374,32 @@
           <w:rFonts w:ascii="Calibri" w:eastAsia="Times New Roman" w:hAnsi="Calibri" w:cs="Times New Roman"/>
         </w:rPr>
       </w:pPr>
+      <w:r>
+        <w:rPr>
+          <w:rFonts w:ascii="Calibri" w:eastAsia="Times New Roman" w:hAnsi="Calibri" w:cs="Times New Roman"/>
+        </w:rPr>
+        <w:t>Create an API Spec Document to document your service. Optionally submit a request that it be published on the API Service Registry once you have completed all setup</w:t>
+      </w:r>
+    </w:p>
+    <w:p>
+      <w:pPr>
+        <w:pStyle w:val="ListParagraph"/>
+        <w:numPr>
+          <w:ilvl w:val="0"/>
+          <w:numId w:val="40"/>
+        </w:numPr>
+        <w:spacing w:before="100" w:beforeAutospacing="1" w:after="100" w:afterAutospacing="1" w:line="240" w:lineRule="auto"/>
+        <w:rPr>
+          <w:rFonts w:ascii="Calibri" w:eastAsia="Times New Roman" w:hAnsi="Calibri" w:cs="Times New Roman"/>
+        </w:rPr>
+      </w:pPr>
       <w:hyperlink r:id="rId23" w:history="1">
         <w:r>
           <w:rPr>
             <w:rStyle w:val="Hyperlink"/>
             <w:rFonts w:ascii="Calibri" w:eastAsia="Times New Roman" w:hAnsi="Calibri" w:cs="Times New Roman"/>
           </w:rPr>
-          <w:t>Submit F</w:t>
-        </w:r>
-        <w:r>
-          <w:rPr>
-            <w:rStyle w:val="Hyperlink"/>
-            <w:rFonts w:ascii="Calibri" w:eastAsia="Times New Roman" w:hAnsi="Calibri" w:cs="Times New Roman"/>
-          </w:rPr>
-          <w:t>o</w:t>
-        </w:r>
-        <w:r>
-          <w:rPr>
-            <w:rStyle w:val="Hyperlink"/>
-            <w:rFonts w:ascii="Calibri" w:eastAsia="Times New Roman" w:hAnsi="Calibri" w:cs="Times New Roman"/>
-          </w:rPr>
-          <w:t>rm</w:t>
+          <w:t>Submit Form</w:t>
         </w:r>
         <w:r>
           <w:rPr>
@@ -6043,7 +6420,14 @@
             <w:rStyle w:val="Hyperlink"/>
             <w:rFonts w:ascii="Calibri" w:eastAsia="Times New Roman" w:hAnsi="Calibri" w:cs="Times New Roman"/>
           </w:rPr>
-          <w:t>Requests for I&amp;A Team</w:t>
+          <w:t>R</w:t>
+        </w:r>
+        <w:r>
+          <w:rPr>
+            <w:rStyle w:val="Hyperlink"/>
+            <w:rFonts w:ascii="Calibri" w:eastAsia="Times New Roman" w:hAnsi="Calibri" w:cs="Times New Roman"/>
+          </w:rPr>
+          <w:t>equests for I&amp;A Team</w:t>
         </w:r>
       </w:hyperlink>
       <w:r>
@@ -6056,7 +6440,25 @@
         <w:rPr>
           <w:rFonts w:ascii="Calibri" w:eastAsia="Times New Roman" w:hAnsi="Calibri" w:cs="Times New Roman"/>
         </w:rPr>
-        <w:t xml:space="preserve">to get access to edit and deploy your proxy/products. </w:t>
+        <w:t xml:space="preserve">to </w:t>
+      </w:r>
+      <w:r>
+        <w:rPr>
+          <w:rFonts w:ascii="Calibri" w:eastAsia="Times New Roman" w:hAnsi="Calibri" w:cs="Times New Roman"/>
+        </w:rPr>
+        <w:t>request</w:t>
+      </w:r>
+      <w:r>
+        <w:rPr>
+          <w:rFonts w:ascii="Calibri" w:eastAsia="Times New Roman" w:hAnsi="Calibri" w:cs="Times New Roman"/>
+        </w:rPr>
+        <w:t xml:space="preserve"> </w:t>
+      </w:r>
+      <w:r>
+        <w:rPr>
+          <w:rFonts w:ascii="Calibri" w:eastAsia="Times New Roman" w:hAnsi="Calibri" w:cs="Times New Roman"/>
+        </w:rPr>
+        <w:t xml:space="preserve">access to edit and deploy your proxy/products. </w:t>
       </w:r>
       <w:r>
         <w:rPr>
@@ -6091,7 +6493,23 @@
           <w:rFonts w:ascii="Calibri" w:eastAsia="Times New Roman" w:hAnsi="Calibri" w:cs="Times New Roman"/>
           <w:color w:val="5B9BD5" w:themeColor="accent1"/>
         </w:rPr>
-        <w:t xml:space="preserve">I have created a new API proxy and products and would like access to edit/deploy added to the [your team name] team in Apigee. </w:t>
+        <w:t xml:space="preserve">I have created a new API proxy and products and would like access to edit/deploy added to the [your </w:t>
+      </w:r>
+      <w:proofErr w:type="gramStart"/>
+      <w:r>
+        <w:rPr>
+          <w:rFonts w:ascii="Calibri" w:eastAsia="Times New Roman" w:hAnsi="Calibri" w:cs="Times New Roman"/>
+          <w:color w:val="5B9BD5" w:themeColor="accent1"/>
+        </w:rPr>
+        <w:t>team</w:t>
+      </w:r>
+      <w:proofErr w:type="gramEnd"/>
+      <w:r>
+        <w:rPr>
+          <w:rFonts w:ascii="Calibri" w:eastAsia="Times New Roman" w:hAnsi="Calibri" w:cs="Times New Roman"/>
+          <w:color w:val="5B9BD5" w:themeColor="accent1"/>
+        </w:rPr>
+        <w:t xml:space="preserve"> name] team in Apigee. </w:t>
       </w:r>
     </w:p>
     <w:p>
@@ -6108,7 +6526,23 @@
           <w:rFonts w:ascii="Calibri" w:eastAsia="Times New Roman" w:hAnsi="Calibri" w:cs="Times New Roman"/>
           <w:color w:val="5B9BD5" w:themeColor="accent1"/>
         </w:rPr>
-        <w:t>Proxy name: [your proxy name]</w:t>
+        <w:t xml:space="preserve">Proxy name: [your </w:t>
+      </w:r>
+      <w:proofErr w:type="gramStart"/>
+      <w:r>
+        <w:rPr>
+          <w:rFonts w:ascii="Calibri" w:eastAsia="Times New Roman" w:hAnsi="Calibri" w:cs="Times New Roman"/>
+          <w:color w:val="5B9BD5" w:themeColor="accent1"/>
+        </w:rPr>
+        <w:t>proxy</w:t>
+      </w:r>
+      <w:proofErr w:type="gramEnd"/>
+      <w:r>
+        <w:rPr>
+          <w:rFonts w:ascii="Calibri" w:eastAsia="Times New Roman" w:hAnsi="Calibri" w:cs="Times New Roman"/>
+          <w:color w:val="5B9BD5" w:themeColor="accent1"/>
+        </w:rPr>
+        <w:t xml:space="preserve"> name]</w:t>
       </w:r>
     </w:p>
     <w:p>
@@ -6161,7 +6595,35 @@
         <w:rPr>
           <w:rFonts w:ascii="Calibri" w:eastAsia="Times New Roman" w:hAnsi="Calibri" w:cs="Times New Roman"/>
         </w:rPr>
-        <w:t xml:space="preserve">If you need help with Apigee basics in this section (creating a proxy/products or using your apikey), </w:t>
+        <w:t xml:space="preserve">If you need help with Apigee basics in this section (creating a </w:t>
+      </w:r>
+      <w:proofErr w:type="gramStart"/>
+      <w:r>
+        <w:rPr>
+          <w:rFonts w:ascii="Calibri" w:eastAsia="Times New Roman" w:hAnsi="Calibri" w:cs="Times New Roman"/>
+        </w:rPr>
+        <w:t>proxy/products</w:t>
+      </w:r>
+      <w:proofErr w:type="gramEnd"/>
+      <w:r>
+        <w:rPr>
+          <w:rFonts w:ascii="Calibri" w:eastAsia="Times New Roman" w:hAnsi="Calibri" w:cs="Times New Roman"/>
+        </w:rPr>
+        <w:t xml:space="preserve"> or using your </w:t>
+      </w:r>
+      <w:proofErr w:type="spellStart"/>
+      <w:r>
+        <w:rPr>
+          <w:rFonts w:ascii="Calibri" w:eastAsia="Times New Roman" w:hAnsi="Calibri" w:cs="Times New Roman"/>
+        </w:rPr>
+        <w:t>apikey</w:t>
+      </w:r>
+      <w:proofErr w:type="spellEnd"/>
+      <w:r>
+        <w:rPr>
+          <w:rFonts w:ascii="Calibri" w:eastAsia="Times New Roman" w:hAnsi="Calibri" w:cs="Times New Roman"/>
+        </w:rPr>
+        <w:t xml:space="preserve">), </w:t>
       </w:r>
       <w:hyperlink r:id="rId24" w:history="1">
         <w:r>
@@ -6169,21 +6631,49 @@
             <w:rStyle w:val="Hyperlink"/>
             <w:rFonts w:ascii="Calibri" w:eastAsia="Times New Roman" w:hAnsi="Calibri" w:cs="Times New Roman"/>
           </w:rPr>
-          <w:t>contact the DMA Integration Te</w:t>
+          <w:t>contact the</w:t>
         </w:r>
         <w:r>
           <w:rPr>
             <w:rStyle w:val="Hyperlink"/>
             <w:rFonts w:ascii="Calibri" w:eastAsia="Times New Roman" w:hAnsi="Calibri" w:cs="Times New Roman"/>
           </w:rPr>
-          <w:t>a</w:t>
+          <w:t xml:space="preserve"> ADO</w:t>
         </w:r>
         <w:r>
           <w:rPr>
             <w:rStyle w:val="Hyperlink"/>
             <w:rFonts w:ascii="Calibri" w:eastAsia="Times New Roman" w:hAnsi="Calibri" w:cs="Times New Roman"/>
           </w:rPr>
-          <w:t>m</w:t>
+          <w:t xml:space="preserve"> </w:t>
+        </w:r>
+        <w:r>
+          <w:rPr>
+            <w:rStyle w:val="Hyperlink"/>
+            <w:rFonts w:ascii="Calibri" w:eastAsia="Times New Roman" w:hAnsi="Calibri" w:cs="Times New Roman"/>
+          </w:rPr>
+          <w:t xml:space="preserve">Cloud Services &amp; </w:t>
+        </w:r>
+        <w:r>
+          <w:rPr>
+            <w:rStyle w:val="Hyperlink"/>
+            <w:rFonts w:ascii="Calibri" w:eastAsia="Times New Roman" w:hAnsi="Calibri" w:cs="Times New Roman"/>
+          </w:rPr>
+          <w:t>Integration</w:t>
+        </w:r>
+        <w:r>
+          <w:rPr>
+            <w:rStyle w:val="Hyperlink"/>
+            <w:rFonts w:ascii="Calibri" w:eastAsia="Times New Roman" w:hAnsi="Calibri" w:cs="Times New Roman"/>
+          </w:rPr>
+          <w:t>s</w:t>
+        </w:r>
+        <w:r>
+          <w:rPr>
+            <w:rStyle w:val="Hyperlink"/>
+            <w:rFonts w:ascii="Calibri" w:eastAsia="Times New Roman" w:hAnsi="Calibri" w:cs="Times New Roman"/>
+          </w:rPr>
+          <w:t xml:space="preserve"> Team</w:t>
         </w:r>
       </w:hyperlink>
     </w:p>
@@ -6203,7 +6693,49 @@
         <w:rPr>
           <w:rFonts w:ascii="Calibri" w:eastAsia="Times New Roman" w:hAnsi="Calibri" w:cs="Times New Roman"/>
         </w:rPr>
-        <w:t>In the Proxy Endpoints section, locate the &lt;HTTPProxyConnection&gt; and update the &lt;BasePath&gt; for calling your customer proxy (typically would be of the format /appname-datahub)</w:t>
+        <w:t>In the Proxy Endpoints section, locate the &lt;</w:t>
+      </w:r>
+      <w:proofErr w:type="spellStart"/>
+      <w:r>
+        <w:rPr>
+          <w:rFonts w:ascii="Calibri" w:eastAsia="Times New Roman" w:hAnsi="Calibri" w:cs="Times New Roman"/>
+        </w:rPr>
+        <w:t>HTTPProxyConnection</w:t>
+      </w:r>
+      <w:proofErr w:type="spellEnd"/>
+      <w:r>
+        <w:rPr>
+          <w:rFonts w:ascii="Calibri" w:eastAsia="Times New Roman" w:hAnsi="Calibri" w:cs="Times New Roman"/>
+        </w:rPr>
+        <w:t>&gt; and update the &lt;</w:t>
+      </w:r>
+      <w:proofErr w:type="spellStart"/>
+      <w:r>
+        <w:rPr>
+          <w:rFonts w:ascii="Calibri" w:eastAsia="Times New Roman" w:hAnsi="Calibri" w:cs="Times New Roman"/>
+        </w:rPr>
+        <w:t>BasePath</w:t>
+      </w:r>
+      <w:proofErr w:type="spellEnd"/>
+      <w:r>
+        <w:rPr>
+          <w:rFonts w:ascii="Calibri" w:eastAsia="Times New Roman" w:hAnsi="Calibri" w:cs="Times New Roman"/>
+        </w:rPr>
+        <w:t>&gt; for calling your customer proxy (typically would be of the format /</w:t>
+      </w:r>
+      <w:proofErr w:type="spellStart"/>
+      <w:r>
+        <w:rPr>
+          <w:rFonts w:ascii="Calibri" w:eastAsia="Times New Roman" w:hAnsi="Calibri" w:cs="Times New Roman"/>
+        </w:rPr>
+        <w:t>appname</w:t>
+      </w:r>
+      <w:proofErr w:type="spellEnd"/>
+      <w:r>
+        <w:rPr>
+          <w:rFonts w:ascii="Calibri" w:eastAsia="Times New Roman" w:hAnsi="Calibri" w:cs="Times New Roman"/>
+        </w:rPr>
+        <w:t>-datahub)</w:t>
       </w:r>
     </w:p>
     <w:p>
@@ -6222,7 +6754,21 @@
         <w:rPr>
           <w:rFonts w:ascii="Calibri" w:eastAsia="Times New Roman" w:hAnsi="Calibri" w:cs="Times New Roman"/>
         </w:rPr>
-        <w:t xml:space="preserve">This will be in the url to call your proxy, after </w:t>
+        <w:t xml:space="preserve">This will be in the </w:t>
+      </w:r>
+      <w:proofErr w:type="spellStart"/>
+      <w:r>
+        <w:rPr>
+          <w:rFonts w:ascii="Calibri" w:eastAsia="Times New Roman" w:hAnsi="Calibri" w:cs="Times New Roman"/>
+        </w:rPr>
+        <w:t>url</w:t>
+      </w:r>
+      <w:proofErr w:type="spellEnd"/>
+      <w:r>
+        <w:rPr>
+          <w:rFonts w:ascii="Calibri" w:eastAsia="Times New Roman" w:hAnsi="Calibri" w:cs="Times New Roman"/>
+        </w:rPr>
+        <w:t xml:space="preserve"> to call your proxy, after </w:t>
       </w:r>
       <w:hyperlink w:history="1">
         <w:r>
@@ -6237,18 +6783,46 @@
         <w:rPr>
           <w:rFonts w:ascii="Calibri" w:eastAsia="Times New Roman" w:hAnsi="Calibri" w:cs="Times New Roman"/>
         </w:rPr>
-        <w:t xml:space="preserve"> (e</w:t>
-      </w:r>
+        <w:t xml:space="preserve"> (</w:t>
+      </w:r>
+      <w:proofErr w:type="gramStart"/>
       <w:r>
         <w:rPr>
           <w:rFonts w:ascii="Calibri" w:eastAsia="Times New Roman" w:hAnsi="Calibri" w:cs="Times New Roman"/>
         </w:rPr>
-        <w:t>.g. /infoed-datahub</w:t>
+        <w:t>e</w:t>
       </w:r>
       <w:r>
         <w:rPr>
           <w:rFonts w:ascii="Calibri" w:eastAsia="Times New Roman" w:hAnsi="Calibri" w:cs="Times New Roman"/>
         </w:rPr>
+        <w:t>.g.</w:t>
+      </w:r>
+      <w:proofErr w:type="gramEnd"/>
+      <w:r>
+        <w:rPr>
+          <w:rFonts w:ascii="Calibri" w:eastAsia="Times New Roman" w:hAnsi="Calibri" w:cs="Times New Roman"/>
+        </w:rPr>
+        <w:t xml:space="preserve"> /</w:t>
+      </w:r>
+      <w:proofErr w:type="spellStart"/>
+      <w:r>
+        <w:rPr>
+          <w:rFonts w:ascii="Calibri" w:eastAsia="Times New Roman" w:hAnsi="Calibri" w:cs="Times New Roman"/>
+        </w:rPr>
+        <w:t>infoed</w:t>
+      </w:r>
+      <w:proofErr w:type="spellEnd"/>
+      <w:r>
+        <w:rPr>
+          <w:rFonts w:ascii="Calibri" w:eastAsia="Times New Roman" w:hAnsi="Calibri" w:cs="Times New Roman"/>
+        </w:rPr>
+        <w:t>-datahub</w:t>
+      </w:r>
+      <w:r>
+        <w:rPr>
+          <w:rFonts w:ascii="Calibri" w:eastAsia="Times New Roman" w:hAnsi="Calibri" w:cs="Times New Roman"/>
+        </w:rPr>
         <w:t>)</w:t>
       </w:r>
     </w:p>
@@ -6263,6 +6837,7 @@
         <w:rPr>
           <w:noProof/>
         </w:rPr>
+        <w:lastRenderedPageBreak/>
         <w:drawing>
           <wp:inline distT="0" distB="0" distL="0" distR="0" wp14:anchorId="30CC4AAF" wp14:editId="2859EC20">
             <wp:extent cx="5943600" cy="3072130"/>
@@ -6318,7 +6893,6 @@
         <w:rPr>
           <w:noProof/>
         </w:rPr>
-        <w:lastRenderedPageBreak/>
         <w:drawing>
           <wp:inline distT="0" distB="0" distL="0" distR="0" wp14:anchorId="1CC44538" wp14:editId="30A034A9">
             <wp:extent cx="4299947" cy="545763"/>
@@ -6628,8 +7202,17 @@
           <w:rFonts w:eastAsia="Times New Roman" w:cs="Arial"/>
           <w:color w:val="4E2A84"/>
         </w:rPr>
-        <w:t>Get My Example Query QueryKey</w:t>
-      </w:r>
+        <w:t xml:space="preserve">Get My Example Query </w:t>
+      </w:r>
+      <w:proofErr w:type="spellStart"/>
+      <w:r>
+        <w:rPr>
+          <w:rFonts w:eastAsia="Times New Roman" w:cs="Arial"/>
+          <w:color w:val="4E2A84"/>
+        </w:rPr>
+        <w:t>QueryKey</w:t>
+      </w:r>
+      <w:proofErr w:type="spellEnd"/>
       <w:r>
         <w:rPr>
           <w:rFonts w:eastAsia="Times New Roman" w:cs="Arial"/>
@@ -6660,8 +7243,17 @@
           <w:rFonts w:eastAsia="Times New Roman" w:cs="Arial"/>
           <w:i/>
         </w:rPr>
-        <w:t>my appname</w:t>
-      </w:r>
+        <w:t xml:space="preserve">my </w:t>
+      </w:r>
+      <w:proofErr w:type="spellStart"/>
+      <w:r>
+        <w:rPr>
+          <w:rFonts w:eastAsia="Times New Roman" w:cs="Arial"/>
+          <w:i/>
+        </w:rPr>
+        <w:t>appname</w:t>
+      </w:r>
+      <w:proofErr w:type="spellEnd"/>
       <w:r>
         <w:rPr>
           <w:rFonts w:eastAsia="Times New Roman" w:cs="Arial"/>
@@ -6774,7 +7366,35 @@
         <w:rPr>
           <w:rFonts w:eastAsia="Times New Roman" w:cs="Arial"/>
         </w:rPr>
-        <w:t xml:space="preserve"> the query key to the Authorization Key Value Map in Apigee (per environment) with the name specified in the ‘Get [QueryName] QueryKey’</w:t>
+        <w:t xml:space="preserve"> the query key to the Authorization Key Value Map in Apigee (per environment) with the name specified in the ‘Get [</w:t>
+      </w:r>
+      <w:proofErr w:type="spellStart"/>
+      <w:r>
+        <w:rPr>
+          <w:rFonts w:eastAsia="Times New Roman" w:cs="Arial"/>
+        </w:rPr>
+        <w:t>QueryName</w:t>
+      </w:r>
+      <w:proofErr w:type="spellEnd"/>
+      <w:r>
+        <w:rPr>
+          <w:rFonts w:eastAsia="Times New Roman" w:cs="Arial"/>
+        </w:rPr>
+        <w:t xml:space="preserve">] </w:t>
+      </w:r>
+      <w:proofErr w:type="spellStart"/>
+      <w:r>
+        <w:rPr>
+          <w:rFonts w:eastAsia="Times New Roman" w:cs="Arial"/>
+        </w:rPr>
+        <w:t>QueryKey</w:t>
+      </w:r>
+      <w:proofErr w:type="spellEnd"/>
+      <w:r>
+        <w:rPr>
+          <w:rFonts w:eastAsia="Times New Roman" w:cs="Arial"/>
+        </w:rPr>
+        <w:t>’</w:t>
       </w:r>
       <w:r>
         <w:rPr>
@@ -6795,7 +7415,21 @@
         <w:rPr>
           <w:rFonts w:ascii="Calibri" w:eastAsia="Times New Roman" w:hAnsi="Calibri" w:cs="Times New Roman"/>
         </w:rPr>
-        <w:t>(A) Get parameter specified in QueryKey policy</w:t>
+        <w:t xml:space="preserve">(A) Get parameter specified in </w:t>
+      </w:r>
+      <w:proofErr w:type="spellStart"/>
+      <w:r>
+        <w:rPr>
+          <w:rFonts w:ascii="Calibri" w:eastAsia="Times New Roman" w:hAnsi="Calibri" w:cs="Times New Roman"/>
+        </w:rPr>
+        <w:t>QueryKey</w:t>
+      </w:r>
+      <w:proofErr w:type="spellEnd"/>
+      <w:r>
+        <w:rPr>
+          <w:rFonts w:ascii="Calibri" w:eastAsia="Times New Roman" w:hAnsi="Calibri" w:cs="Times New Roman"/>
+        </w:rPr>
+        <w:t xml:space="preserve"> policy</w:t>
       </w:r>
     </w:p>
     <w:p>
@@ -7788,11 +8422,16 @@
         <w:spacing w:after="0" w:line="240" w:lineRule="auto"/>
       </w:pPr>
       <w:r>
-        <w:t xml:space="preserve">The DataHub Open API Spec lists specific error types/codes </w:t>
+        <w:t>The DataHub Open API Spec lists specific error types/</w:t>
+      </w:r>
+      <w:proofErr w:type="gramStart"/>
+      <w:r>
+        <w:t xml:space="preserve">codes </w:t>
       </w:r>
       <w:r>
         <w:t>.</w:t>
       </w:r>
+      <w:proofErr w:type="gramEnd"/>
     </w:p>
     <w:p/>
     <w:p>
@@ -8019,7 +8658,27 @@
           <w:sz w:val="15"/>
           <w:szCs w:val="15"/>
         </w:rPr>
-        <w:t>"ResourceNotFoundError"</w:t>
+        <w:t>"</w:t>
+      </w:r>
+      <w:proofErr w:type="spellStart"/>
+      <w:r>
+        <w:rPr>
+          <w:rFonts w:ascii="Menlo" w:eastAsia="Times New Roman" w:hAnsi="Menlo" w:cs="Menlo"/>
+          <w:color w:val="0451A5"/>
+          <w:sz w:val="15"/>
+          <w:szCs w:val="15"/>
+        </w:rPr>
+        <w:t>ResourceNotFoundError</w:t>
+      </w:r>
+      <w:proofErr w:type="spellEnd"/>
+      <w:r>
+        <w:rPr>
+          <w:rFonts w:ascii="Menlo" w:eastAsia="Times New Roman" w:hAnsi="Menlo" w:cs="Menlo"/>
+          <w:color w:val="0451A5"/>
+          <w:sz w:val="15"/>
+          <w:szCs w:val="15"/>
+        </w:rPr>
+        <w:t>"</w:t>
       </w:r>
       <w:r>
         <w:rPr>
@@ -8076,7 +8735,27 @@
           <w:sz w:val="15"/>
           <w:szCs w:val="15"/>
         </w:rPr>
-        <w:t>"CustomerConfigurationError"</w:t>
+        <w:t>"</w:t>
+      </w:r>
+      <w:proofErr w:type="spellStart"/>
+      <w:r>
+        <w:rPr>
+          <w:rFonts w:ascii="Menlo" w:eastAsia="Times New Roman" w:hAnsi="Menlo" w:cs="Menlo"/>
+          <w:color w:val="0451A5"/>
+          <w:sz w:val="15"/>
+          <w:szCs w:val="15"/>
+        </w:rPr>
+        <w:t>CustomerConfigurationError</w:t>
+      </w:r>
+      <w:proofErr w:type="spellEnd"/>
+      <w:r>
+        <w:rPr>
+          <w:rFonts w:ascii="Menlo" w:eastAsia="Times New Roman" w:hAnsi="Menlo" w:cs="Menlo"/>
+          <w:color w:val="0451A5"/>
+          <w:sz w:val="15"/>
+          <w:szCs w:val="15"/>
+        </w:rPr>
+        <w:t>"</w:t>
       </w:r>
     </w:p>
     <w:p>
@@ -8376,7 +9055,27 @@
           <w:sz w:val="18"/>
           <w:szCs w:val="18"/>
         </w:rPr>
-        <w:t>"ResponseTooLargeError"</w:t>
+        <w:t>"</w:t>
+      </w:r>
+      <w:proofErr w:type="spellStart"/>
+      <w:r>
+        <w:rPr>
+          <w:rFonts w:ascii="Menlo" w:eastAsia="Times New Roman" w:hAnsi="Menlo" w:cs="Menlo"/>
+          <w:color w:val="0451A5"/>
+          <w:sz w:val="18"/>
+          <w:szCs w:val="18"/>
+        </w:rPr>
+        <w:t>ResponseTooLargeError</w:t>
+      </w:r>
+      <w:proofErr w:type="spellEnd"/>
+      <w:r>
+        <w:rPr>
+          <w:rFonts w:ascii="Menlo" w:eastAsia="Times New Roman" w:hAnsi="Menlo" w:cs="Menlo"/>
+          <w:color w:val="0451A5"/>
+          <w:sz w:val="18"/>
+          <w:szCs w:val="18"/>
+        </w:rPr>
+        <w:t>"</w:t>
       </w:r>
       <w:r>
         <w:rPr>
@@ -8433,7 +9132,27 @@
           <w:sz w:val="18"/>
           <w:szCs w:val="18"/>
         </w:rPr>
-        <w:t>"CustomerConfigurationError"</w:t>
+        <w:t>"</w:t>
+      </w:r>
+      <w:proofErr w:type="spellStart"/>
+      <w:r>
+        <w:rPr>
+          <w:rFonts w:ascii="Menlo" w:eastAsia="Times New Roman" w:hAnsi="Menlo" w:cs="Menlo"/>
+          <w:color w:val="0451A5"/>
+          <w:sz w:val="18"/>
+          <w:szCs w:val="18"/>
+        </w:rPr>
+        <w:t>CustomerConfigurationError</w:t>
+      </w:r>
+      <w:proofErr w:type="spellEnd"/>
+      <w:r>
+        <w:rPr>
+          <w:rFonts w:ascii="Menlo" w:eastAsia="Times New Roman" w:hAnsi="Menlo" w:cs="Menlo"/>
+          <w:color w:val="0451A5"/>
+          <w:sz w:val="18"/>
+          <w:szCs w:val="18"/>
+        </w:rPr>
+        <w:t>"</w:t>
       </w:r>
     </w:p>
     <w:p>
@@ -8485,7 +9204,23 @@
     </w:p>
     <w:p>
       <w:r>
-        <w:t xml:space="preserve">Queries which exceed the limit may be configured to return instead a presigned url in the response body to retrieve the response which will expire in 30 seconds. </w:t>
+        <w:t xml:space="preserve">Queries which exceed the limit may be configured to return instead a </w:t>
+      </w:r>
+      <w:proofErr w:type="spellStart"/>
+      <w:r>
+        <w:t>presigned</w:t>
+      </w:r>
+      <w:proofErr w:type="spellEnd"/>
+      <w:r>
+        <w:t xml:space="preserve"> </w:t>
+      </w:r>
+      <w:proofErr w:type="spellStart"/>
+      <w:r>
+        <w:t>url</w:t>
+      </w:r>
+      <w:proofErr w:type="spellEnd"/>
+      <w:r>
+        <w:t xml:space="preserve"> in the response body to retrieve the response which will expire in 30 seconds. </w:t>
       </w:r>
     </w:p>
     <w:p>
@@ -8497,7 +9232,15 @@
       </w:r>
       <w:r>
         <w:lastRenderedPageBreak/>
-        <w:t xml:space="preserve">not be better suited to a series of smaller queries) and  performance/cost impacts must be considered. </w:t>
+        <w:t xml:space="preserve">not be better suited to a series of smaller queries) </w:t>
+      </w:r>
+      <w:proofErr w:type="gramStart"/>
+      <w:r>
+        <w:t>and  performance</w:t>
+      </w:r>
+      <w:proofErr w:type="gramEnd"/>
+      <w:r>
+        <w:t xml:space="preserve">/cost impacts must be considered. </w:t>
       </w:r>
     </w:p>
     <w:p>
@@ -8569,7 +9312,27 @@
           <w:sz w:val="18"/>
           <w:szCs w:val="18"/>
         </w:rPr>
-        <w:t>"url"</w:t>
+        <w:t>"</w:t>
+      </w:r>
+      <w:proofErr w:type="spellStart"/>
+      <w:r>
+        <w:rPr>
+          <w:rFonts w:ascii="Menlo" w:eastAsia="Times New Roman" w:hAnsi="Menlo" w:cs="Menlo"/>
+          <w:color w:val="A31515"/>
+          <w:sz w:val="18"/>
+          <w:szCs w:val="18"/>
+        </w:rPr>
+        <w:t>url</w:t>
+      </w:r>
+      <w:proofErr w:type="spellEnd"/>
+      <w:r>
+        <w:rPr>
+          <w:rFonts w:ascii="Menlo" w:eastAsia="Times New Roman" w:hAnsi="Menlo" w:cs="Menlo"/>
+          <w:color w:val="A31515"/>
+          <w:sz w:val="18"/>
+          <w:szCs w:val="18"/>
+        </w:rPr>
+        <w:t>"</w:t>
       </w:r>
       <w:r>
         <w:rPr>
@@ -14185,6 +14948,7 @@
     <w:lsdException w:name="HTML Sample" w:semiHidden="1" w:unhideWhenUsed="1"/>
     <w:lsdException w:name="HTML Typewriter" w:semiHidden="1" w:unhideWhenUsed="1"/>
     <w:lsdException w:name="HTML Variable" w:semiHidden="1" w:unhideWhenUsed="1"/>
+    <w:lsdException w:name="Normal Table" w:semiHidden="1" w:unhideWhenUsed="1"/>
     <w:lsdException w:name="annotation subject" w:semiHidden="1" w:unhideWhenUsed="1"/>
     <w:lsdException w:name="No List" w:semiHidden="1" w:unhideWhenUsed="1"/>
     <w:lsdException w:name="Outline List 1" w:semiHidden="1" w:unhideWhenUsed="1"/>
@@ -14227,8 +14991,11 @@
     <w:lsdException w:name="Table Contemporary" w:semiHidden="1" w:unhideWhenUsed="1"/>
     <w:lsdException w:name="Table Elegant" w:semiHidden="1" w:unhideWhenUsed="1"/>
     <w:lsdException w:name="Table Professional" w:semiHidden="1" w:unhideWhenUsed="1"/>
+    <w:lsdException w:name="Table Subtle 1" w:semiHidden="1" w:unhideWhenUsed="1"/>
     <w:lsdException w:name="Table Subtle 2" w:semiHidden="1" w:unhideWhenUsed="1"/>
     <w:lsdException w:name="Table Web 1" w:semiHidden="1" w:unhideWhenUsed="1"/>
+    <w:lsdException w:name="Table Web 2" w:semiHidden="1" w:unhideWhenUsed="1"/>
+    <w:lsdException w:name="Table Web 3" w:semiHidden="1" w:unhideWhenUsed="1"/>
     <w:lsdException w:name="Balloon Text" w:semiHidden="1" w:unhideWhenUsed="1"/>
     <w:lsdException w:name="Table Grid" w:uiPriority="39"/>
     <w:lsdException w:name="Table Theme" w:semiHidden="1" w:unhideWhenUsed="1"/>
@@ -19084,6 +19851,12 @@
 </file>
 
 <file path=customXml/item1.xml><?xml version="1.0" encoding="utf-8"?>
+<p:properties xmlns:p="http://schemas.microsoft.com/office/2006/metadata/properties" xmlns:xsi="http://www.w3.org/2001/XMLSchema-instance" xmlns:pc="http://schemas.microsoft.com/office/infopath/2007/PartnerControls">
+  <documentManagement/>
+</p:properties>
+</file>
+
+<file path=customXml/item2.xml><?xml version="1.0" encoding="utf-8"?>
 <ct:contentTypeSchema xmlns:ct="http://schemas.microsoft.com/office/2006/metadata/contentType" xmlns:ma="http://schemas.microsoft.com/office/2006/metadata/properties/metaAttributes" ct:_="" ma:_="" ma:contentTypeName="Document" ma:contentTypeID="0x01010088208F42D71C7E4A939E4B60B16F49E9" ma:contentTypeVersion="0" ma:contentTypeDescription="Create a new document." ma:contentTypeScope="" ma:versionID="91e1cefe7fbdd3aa9083ac80f3700ef1">
   <xsd:schema xmlns:xsd="http://www.w3.org/2001/XMLSchema" xmlns:xs="http://www.w3.org/2001/XMLSchema" xmlns:p="http://schemas.microsoft.com/office/2006/metadata/properties" targetNamespace="http://schemas.microsoft.com/office/2006/metadata/properties" ma:root="true" ma:fieldsID="1b05d82d297216baf5b26c55225140df">
     <xsd:element name="properties">
@@ -19197,13 +19970,11 @@
 </ct:contentTypeSchema>
 </file>
 
-<file path=customXml/item2.xml><?xml version="1.0" encoding="utf-8"?>
-<p:properties xmlns:p="http://schemas.microsoft.com/office/2006/metadata/properties" xmlns:xsi="http://www.w3.org/2001/XMLSchema-instance" xmlns:pc="http://schemas.microsoft.com/office/infopath/2007/PartnerControls">
-  <documentManagement/>
-</p:properties>
+<file path=customXml/item3.xml><?xml version="1.0" encoding="utf-8"?>
+<b:Sources xmlns:b="http://schemas.openxmlformats.org/officeDocument/2006/bibliography" xmlns="http://schemas.openxmlformats.org/officeDocument/2006/bibliography" SelectedStyle="\APASixthEditionOfficeOnline.xsl" StyleName="APA" Version="6"/>
 </file>
 
-<file path=customXml/item3.xml><?xml version="1.0" encoding="utf-8"?>
+<file path=customXml/item4.xml><?xml version="1.0" encoding="utf-8"?>
 <?mso-contentType ?>
 <FormTemplates xmlns="http://schemas.microsoft.com/sharepoint/v3/contenttype/forms">
   <Display>DocumentLibraryForm</Display>
@@ -19212,11 +19983,16 @@
 </FormTemplates>
 </file>
 
-<file path=customXml/item4.xml><?xml version="1.0" encoding="utf-8"?>
-<b:Sources xmlns:b="http://schemas.openxmlformats.org/officeDocument/2006/bibliography" xmlns="http://schemas.openxmlformats.org/officeDocument/2006/bibliography" SelectedStyle="\APASixthEditionOfficeOnline.xsl" StyleName="APA" Version="6"/>
+<file path=customXml/itemProps1.xml><?xml version="1.0" encoding="utf-8"?>
+<ds:datastoreItem xmlns:ds="http://schemas.openxmlformats.org/officeDocument/2006/customXml" ds:itemID="{9B060BE7-F958-4649-ABCD-577326C4ED73}">
+  <ds:schemaRefs>
+    <ds:schemaRef ds:uri="http://schemas.microsoft.com/office/2006/metadata/properties"/>
+    <ds:schemaRef ds:uri="http://schemas.microsoft.com/office/infopath/2007/PartnerControls"/>
+  </ds:schemaRefs>
+</ds:datastoreItem>
 </file>
 
-<file path=customXml/itemProps1.xml><?xml version="1.0" encoding="utf-8"?>
+<file path=customXml/itemProps2.xml><?xml version="1.0" encoding="utf-8"?>
 <ds:datastoreItem xmlns:ds="http://schemas.openxmlformats.org/officeDocument/2006/customXml" ds:itemID="{D89039CC-375E-476F-BCD9-D56CA23D3B6A}">
   <ds:schemaRefs>
     <ds:schemaRef ds:uri="http://schemas.microsoft.com/office/2006/metadata/contentType"/>
@@ -19232,27 +20008,18 @@
 </ds:datastoreItem>
 </file>
 
-<file path=customXml/itemProps2.xml><?xml version="1.0" encoding="utf-8"?>
-<ds:datastoreItem xmlns:ds="http://schemas.openxmlformats.org/officeDocument/2006/customXml" ds:itemID="{9B060BE7-F958-4649-ABCD-577326C4ED73}">
+<file path=customXml/itemProps3.xml><?xml version="1.0" encoding="utf-8"?>
+<ds:datastoreItem xmlns:ds="http://schemas.openxmlformats.org/officeDocument/2006/customXml" ds:itemID="{FCB3FCCC-C502-42CD-9106-1EFE0FB95890}">
   <ds:schemaRefs>
-    <ds:schemaRef ds:uri="http://schemas.microsoft.com/office/2006/metadata/properties"/>
-    <ds:schemaRef ds:uri="http://schemas.microsoft.com/office/infopath/2007/PartnerControls"/>
+    <ds:schemaRef ds:uri="http://schemas.openxmlformats.org/officeDocument/2006/bibliography"/>
   </ds:schemaRefs>
 </ds:datastoreItem>
 </file>
 
-<file path=customXml/itemProps3.xml><?xml version="1.0" encoding="utf-8"?>
+<file path=customXml/itemProps4.xml><?xml version="1.0" encoding="utf-8"?>
 <ds:datastoreItem xmlns:ds="http://schemas.openxmlformats.org/officeDocument/2006/customXml" ds:itemID="{079D853B-2BD0-436E-972A-C7E9DDD1092B}">
   <ds:schemaRefs>
     <ds:schemaRef ds:uri="http://schemas.microsoft.com/sharepoint/v3/contenttype/forms"/>
   </ds:schemaRefs>
 </ds:datastoreItem>
-</file>
-
-<file path=customXml/itemProps4.xml><?xml version="1.0" encoding="utf-8"?>
-<ds:datastoreItem xmlns:ds="http://schemas.openxmlformats.org/officeDocument/2006/customXml" ds:itemID="{FCB3FCCC-C502-42CD-9106-1EFE0FB95890}">
-  <ds:schemaRefs>
-    <ds:schemaRef ds:uri="http://schemas.openxmlformats.org/officeDocument/2006/bibliography"/>
-  </ds:schemaRefs>
-</ds:datastoreItem>
 </file>
</xml_diff>